<commit_message>
editting navico prescreen test
</commit_message>
<xml_diff>
--- a/2017/SW Pre-screening test - Navico.DOCX
+++ b/2017/SW Pre-screening test - Navico.DOCX
@@ -211,7 +211,15 @@
               <w:spacing w:after="240"/>
             </w:pPr>
             <w:r>
-              <w:t xml:space="preserve">Stack overflow check: A common problem in embedded systems. I may use one of stack smash check tools. I may reconsider the size of stack and heap. Also, have an eye on memory leakage, although bugs related with “new-ing” and deleting variables in dynamic memory allocation </w:t>
+              <w:t>Stack overflow check: A common problem in embedded systems. I may use one of stack smash check tools. I may reconsider the size of stack and heap. Also, have an eye on memory leakage, although bugs related with “new-</w:t>
+            </w:r>
+            <w:proofErr w:type="spellStart"/>
+            <w:r>
+              <w:t>ing</w:t>
+            </w:r>
+            <w:proofErr w:type="spellEnd"/>
+            <w:r>
+              <w:t xml:space="preserve">” and deleting variables in dynamic memory allocation </w:t>
             </w:r>
             <w:r>
               <w:t>are more common</w:t>
@@ -230,7 +238,15 @@
               <w:spacing w:after="240"/>
             </w:pPr>
             <w:r>
-              <w:t xml:space="preserve">If I am using real-time debuggers and Hard Fault Handlers, then I may analyse the stack to get an idea of the run-time history. For example, in GDB debugger, I use “backtrace” command (after SW hangs) to see </w:t>
+              <w:t>If I am using real-time debuggers and Hard Fault Handlers, then I may analyse the stack to get an idea of the run-time history. For example, in GDB debugger, I use “</w:t>
+            </w:r>
+            <w:proofErr w:type="spellStart"/>
+            <w:r>
+              <w:t>backtrace</w:t>
+            </w:r>
+            <w:proofErr w:type="spellEnd"/>
+            <w:r>
+              <w:t xml:space="preserve">” command (after SW hangs) to see </w:t>
             </w:r>
             <w:r>
               <w:t>the previous steps and functions that</w:t>
@@ -430,7 +446,15 @@
               <w:t xml:space="preserve"> </w:t>
             </w:r>
             <w:r>
-              <w:t>as a multi-part line and replaced the formula with “interpolating” the data on the curve.</w:t>
+              <w:t>as a multi-</w:t>
+            </w:r>
+            <w:proofErr w:type="spellStart"/>
+            <w:r>
+              <w:t>part</w:t>
+            </w:r>
+            <w:proofErr w:type="spellEnd"/>
+            <w:r>
+              <w:t xml:space="preserve"> line and replaced the formula with “interpolating” the data on the curve.</w:t>
             </w:r>
           </w:p>
           <w:p>
@@ -438,14 +462,20 @@
               <w:spacing w:after="240"/>
             </w:pPr>
             <w:r>
-              <w:t xml:space="preserve">Apart from that, I proved that our MCU was very weak in handling floating point variables. Particularly, it executed one division operation ( / ) on 2 integers in 6.8us! So, I changed the rest of algorithm from “floating-point” calculating to “fixed-point” </w:t>
+              <w:t xml:space="preserve">Apart from that, I proved that our MCU was very weak in handling floating point variables. Particularly, it executed one division operation </w:t>
+            </w:r>
+            <w:proofErr w:type="gramStart"/>
+            <w:r>
+              <w:t>( /</w:t>
+            </w:r>
+            <w:proofErr w:type="gramEnd"/>
+            <w:r>
+              <w:t xml:space="preserve"> ) on 2 integers in 6.8us! So, I changed the rest of algorithm from “floating-point” calculating to “fixed-point” </w:t>
             </w:r>
             <w:r>
               <w:lastRenderedPageBreak/>
               <w:t>calculation.</w:t>
             </w:r>
-            <w:bookmarkStart w:id="0" w:name="_GoBack"/>
-            <w:bookmarkEnd w:id="0"/>
             <w:r>
               <w:t xml:space="preserve">  </w:t>
             </w:r>
@@ -568,12 +598,133 @@
             <w:tcW w:w="10682" w:type="dxa"/>
           </w:tcPr>
           <w:p>
-            <w:r>
+            <w:pPr>
               <w:rPr>
                 <w:rFonts w:ascii="Arial" w:hAnsi="Arial" w:cs="Arial"/>
                 <w:color w:val="17365D" w:themeColor="text2" w:themeShade="BF"/>
               </w:rPr>
-              <w:br/>
+            </w:pPr>
+          </w:p>
+          <w:p>
+            <w:pPr>
+              <w:pStyle w:val="ListParagraph"/>
+              <w:numPr>
+                <w:ilvl w:val="1"/>
+                <w:numId w:val="3"/>
+              </w:numPr>
+            </w:pPr>
+            <w:r>
+              <w:rPr>
+                <w:rFonts w:ascii="Arial" w:hAnsi="Arial" w:cs="Arial"/>
+              </w:rPr>
+              <w:t xml:space="preserve">Strategy pattern: I have newly become interested in “changing the behaviour in run-time”, because of my hobby project of: “simulating </w:t>
+            </w:r>
+            <w:proofErr w:type="spellStart"/>
+            <w:r>
+              <w:rPr>
+                <w:rFonts w:ascii="Arial" w:hAnsi="Arial" w:cs="Arial"/>
+              </w:rPr>
+              <w:t>Darvin’s</w:t>
+            </w:r>
+            <w:proofErr w:type="spellEnd"/>
+            <w:r>
+              <w:rPr>
+                <w:rFonts w:ascii="Arial" w:hAnsi="Arial" w:cs="Arial"/>
+              </w:rPr>
+              <w:t xml:space="preserve"> theory of evolution”, which needs to change the behaviour of creatures through time.</w:t>
+            </w:r>
+          </w:p>
+          <w:p>
+            <w:pPr>
+              <w:pStyle w:val="ListParagraph"/>
+              <w:numPr>
+                <w:ilvl w:val="1"/>
+                <w:numId w:val="3"/>
+              </w:numPr>
+            </w:pPr>
+            <w:r>
+              <w:t>OOP: If OOP is considered as a design pattern, I like to use it, where there are a number of similar objects of a certain type, or a number of sets of actions that we can relate them to classes</w:t>
+            </w:r>
+          </w:p>
+          <w:p>
+            <w:pPr>
+              <w:pStyle w:val="ListParagraph"/>
+              <w:numPr>
+                <w:ilvl w:val="1"/>
+                <w:numId w:val="3"/>
+              </w:numPr>
+            </w:pPr>
+            <w:r>
+              <w:rPr>
+                <w:rFonts w:ascii="Arial" w:hAnsi="Arial" w:cs="Arial"/>
+              </w:rPr>
+              <w:t>Singleton pattern: instead of “new-</w:t>
+            </w:r>
+            <w:proofErr w:type="spellStart"/>
+            <w:r>
+              <w:rPr>
+                <w:rFonts w:ascii="Arial" w:hAnsi="Arial" w:cs="Arial"/>
+              </w:rPr>
+              <w:t>ing</w:t>
+            </w:r>
+            <w:proofErr w:type="spellEnd"/>
+            <w:r>
+              <w:rPr>
+                <w:rFonts w:ascii="Arial" w:hAnsi="Arial" w:cs="Arial"/>
+              </w:rPr>
+              <w:t>” a single object of a class and passing its pointer to who need</w:t>
+            </w:r>
+            <w:r>
+              <w:rPr>
+                <w:rFonts w:ascii="Arial" w:hAnsi="Arial" w:cs="Arial"/>
+              </w:rPr>
+              <w:t>s</w:t>
+            </w:r>
+            <w:r>
+              <w:rPr>
+                <w:rFonts w:ascii="Arial" w:hAnsi="Arial" w:cs="Arial"/>
+              </w:rPr>
+              <w:t xml:space="preserve"> it, I rather defining Singleton classes. Then using Class::</w:t>
+            </w:r>
+            <w:proofErr w:type="spellStart"/>
+            <w:r>
+              <w:rPr>
+                <w:rFonts w:ascii="Arial" w:hAnsi="Arial" w:cs="Arial"/>
+              </w:rPr>
+              <w:t>GetInstance</w:t>
+            </w:r>
+            <w:proofErr w:type="spellEnd"/>
+            <w:r>
+              <w:rPr>
+                <w:rFonts w:ascii="Arial" w:hAnsi="Arial" w:cs="Arial"/>
+              </w:rPr>
+              <w:t>() whenever needed</w:t>
+            </w:r>
+          </w:p>
+          <w:p>
+            <w:pPr>
+              <w:pStyle w:val="ListParagraph"/>
+              <w:numPr>
+                <w:ilvl w:val="1"/>
+                <w:numId w:val="3"/>
+              </w:numPr>
+            </w:pPr>
+            <w:r>
+              <w:t>State-machine: In some embedded applications, the overall behaviour is more than anything else like a state-machine. In simple state-machi</w:t>
+            </w:r>
+            <w:r>
+              <w:t>nes, just a small switch-case is</w:t>
+            </w:r>
+            <w:r>
+              <w:t xml:space="preserve"> all we need. In larger ones, we may need to use generic state-machine classes, implementing entry/exit/action/</w:t>
+            </w:r>
+            <w:proofErr w:type="spellStart"/>
+            <w:r>
+              <w:t>add_transition</w:t>
+            </w:r>
+            <w:proofErr w:type="spellEnd"/>
+            <w:r>
+              <w:t xml:space="preserve">/…  </w:t>
             </w:r>
           </w:p>
         </w:tc>
@@ -735,7 +886,3925 @@
           <w:tcPr>
             <w:tcW w:w="10682" w:type="dxa"/>
           </w:tcPr>
+          <w:p>
+            <w:pPr>
+              <w:autoSpaceDE w:val="0"/>
+              <w:autoSpaceDN w:val="0"/>
+              <w:adjustRightInd w:val="0"/>
+              <w:rPr>
+                <w:rFonts w:ascii="Consolas" w:hAnsi="Consolas" w:cs="Consolas"/>
+                <w:sz w:val="19"/>
+                <w:szCs w:val="19"/>
+                <w:lang w:val="en-GB"/>
+              </w:rPr>
+            </w:pPr>
+            <w:r>
+              <w:rPr>
+                <w:rFonts w:ascii="Consolas" w:hAnsi="Consolas" w:cs="Consolas"/>
+                <w:color w:val="008000"/>
+                <w:sz w:val="19"/>
+                <w:szCs w:val="19"/>
+                <w:lang w:val="en-GB"/>
+              </w:rPr>
+              <w:t>/*! Rational numbers class */</w:t>
+            </w:r>
+          </w:p>
+          <w:p>
+            <w:pPr>
+              <w:autoSpaceDE w:val="0"/>
+              <w:autoSpaceDN w:val="0"/>
+              <w:adjustRightInd w:val="0"/>
+              <w:rPr>
+                <w:rFonts w:ascii="Consolas" w:hAnsi="Consolas" w:cs="Consolas"/>
+                <w:sz w:val="19"/>
+                <w:szCs w:val="19"/>
+                <w:lang w:val="en-GB"/>
+              </w:rPr>
+            </w:pPr>
+          </w:p>
+          <w:p>
+            <w:pPr>
+              <w:autoSpaceDE w:val="0"/>
+              <w:autoSpaceDN w:val="0"/>
+              <w:adjustRightInd w:val="0"/>
+              <w:rPr>
+                <w:rFonts w:ascii="Consolas" w:hAnsi="Consolas" w:cs="Consolas"/>
+                <w:sz w:val="19"/>
+                <w:szCs w:val="19"/>
+                <w:lang w:val="en-GB"/>
+              </w:rPr>
+            </w:pPr>
+            <w:r>
+              <w:rPr>
+                <w:rFonts w:ascii="Consolas" w:hAnsi="Consolas" w:cs="Consolas"/>
+                <w:color w:val="0000FF"/>
+                <w:sz w:val="19"/>
+                <w:szCs w:val="19"/>
+                <w:lang w:val="en-GB"/>
+              </w:rPr>
+              <w:t>#include</w:t>
+            </w:r>
+            <w:r>
+              <w:rPr>
+                <w:rFonts w:ascii="Consolas" w:hAnsi="Consolas" w:cs="Consolas"/>
+                <w:sz w:val="19"/>
+                <w:szCs w:val="19"/>
+                <w:lang w:val="en-GB"/>
+              </w:rPr>
+              <w:t xml:space="preserve"> </w:t>
+            </w:r>
+            <w:r>
+              <w:rPr>
+                <w:rFonts w:ascii="Consolas" w:hAnsi="Consolas" w:cs="Consolas"/>
+                <w:color w:val="A31515"/>
+                <w:sz w:val="19"/>
+                <w:szCs w:val="19"/>
+                <w:lang w:val="en-GB"/>
+              </w:rPr>
+              <w:t>"</w:t>
+            </w:r>
+            <w:proofErr w:type="spellStart"/>
+            <w:r>
+              <w:rPr>
+                <w:rFonts w:ascii="Consolas" w:hAnsi="Consolas" w:cs="Consolas"/>
+                <w:color w:val="A31515"/>
+                <w:sz w:val="19"/>
+                <w:szCs w:val="19"/>
+                <w:lang w:val="en-GB"/>
+              </w:rPr>
+              <w:t>Rational.h</w:t>
+            </w:r>
+            <w:proofErr w:type="spellEnd"/>
+            <w:r>
+              <w:rPr>
+                <w:rFonts w:ascii="Consolas" w:hAnsi="Consolas" w:cs="Consolas"/>
+                <w:color w:val="A31515"/>
+                <w:sz w:val="19"/>
+                <w:szCs w:val="19"/>
+                <w:lang w:val="en-GB"/>
+              </w:rPr>
+              <w:t>"</w:t>
+            </w:r>
+          </w:p>
+          <w:p>
+            <w:pPr>
+              <w:autoSpaceDE w:val="0"/>
+              <w:autoSpaceDN w:val="0"/>
+              <w:adjustRightInd w:val="0"/>
+              <w:rPr>
+                <w:rFonts w:ascii="Consolas" w:hAnsi="Consolas" w:cs="Consolas"/>
+                <w:sz w:val="19"/>
+                <w:szCs w:val="19"/>
+                <w:lang w:val="en-GB"/>
+              </w:rPr>
+            </w:pPr>
+            <w:r>
+              <w:rPr>
+                <w:rFonts w:ascii="Consolas" w:hAnsi="Consolas" w:cs="Consolas"/>
+                <w:sz w:val="19"/>
+                <w:szCs w:val="19"/>
+                <w:lang w:val="en-GB"/>
+              </w:rPr>
+              <w:t>Rational::    Rational(</w:t>
+            </w:r>
+            <w:proofErr w:type="spellStart"/>
+            <w:r>
+              <w:rPr>
+                <w:rFonts w:ascii="Consolas" w:hAnsi="Consolas" w:cs="Consolas"/>
+                <w:color w:val="0000FF"/>
+                <w:sz w:val="19"/>
+                <w:szCs w:val="19"/>
+                <w:lang w:val="en-GB"/>
+              </w:rPr>
+              <w:t>int</w:t>
+            </w:r>
+            <w:proofErr w:type="spellEnd"/>
+            <w:r>
+              <w:rPr>
+                <w:rFonts w:ascii="Consolas" w:hAnsi="Consolas" w:cs="Consolas"/>
+                <w:sz w:val="19"/>
+                <w:szCs w:val="19"/>
+                <w:lang w:val="en-GB"/>
+              </w:rPr>
+              <w:t xml:space="preserve"> _numerator, </w:t>
+            </w:r>
+            <w:proofErr w:type="spellStart"/>
+            <w:r>
+              <w:rPr>
+                <w:rFonts w:ascii="Consolas" w:hAnsi="Consolas" w:cs="Consolas"/>
+                <w:color w:val="0000FF"/>
+                <w:sz w:val="19"/>
+                <w:szCs w:val="19"/>
+                <w:lang w:val="en-GB"/>
+              </w:rPr>
+              <w:t>int</w:t>
+            </w:r>
+            <w:proofErr w:type="spellEnd"/>
+            <w:r>
+              <w:rPr>
+                <w:rFonts w:ascii="Consolas" w:hAnsi="Consolas" w:cs="Consolas"/>
+                <w:sz w:val="19"/>
+                <w:szCs w:val="19"/>
+                <w:lang w:val="en-GB"/>
+              </w:rPr>
+              <w:t xml:space="preserve"> _denominator)</w:t>
+            </w:r>
+          </w:p>
+          <w:p>
+            <w:pPr>
+              <w:autoSpaceDE w:val="0"/>
+              <w:autoSpaceDN w:val="0"/>
+              <w:adjustRightInd w:val="0"/>
+              <w:rPr>
+                <w:rFonts w:ascii="Consolas" w:hAnsi="Consolas" w:cs="Consolas"/>
+                <w:sz w:val="19"/>
+                <w:szCs w:val="19"/>
+                <w:lang w:val="en-GB"/>
+              </w:rPr>
+            </w:pPr>
+            <w:r>
+              <w:rPr>
+                <w:rFonts w:ascii="Consolas" w:hAnsi="Consolas" w:cs="Consolas"/>
+                <w:sz w:val="19"/>
+                <w:szCs w:val="19"/>
+                <w:lang w:val="en-GB"/>
+              </w:rPr>
+              <w:t xml:space="preserve">        : numerator(numerator), denominator(_denominator)</w:t>
+            </w:r>
+          </w:p>
+          <w:p>
+            <w:pPr>
+              <w:autoSpaceDE w:val="0"/>
+              <w:autoSpaceDN w:val="0"/>
+              <w:adjustRightInd w:val="0"/>
+              <w:rPr>
+                <w:rFonts w:ascii="Consolas" w:hAnsi="Consolas" w:cs="Consolas"/>
+                <w:sz w:val="19"/>
+                <w:szCs w:val="19"/>
+                <w:lang w:val="en-GB"/>
+              </w:rPr>
+            </w:pPr>
+            <w:r>
+              <w:rPr>
+                <w:rFonts w:ascii="Consolas" w:hAnsi="Consolas" w:cs="Consolas"/>
+                <w:sz w:val="19"/>
+                <w:szCs w:val="19"/>
+                <w:lang w:val="en-GB"/>
+              </w:rPr>
+              <w:t>{</w:t>
+            </w:r>
+          </w:p>
+          <w:p>
+            <w:pPr>
+              <w:autoSpaceDE w:val="0"/>
+              <w:autoSpaceDN w:val="0"/>
+              <w:adjustRightInd w:val="0"/>
+              <w:rPr>
+                <w:rFonts w:ascii="Consolas" w:hAnsi="Consolas" w:cs="Consolas"/>
+                <w:sz w:val="19"/>
+                <w:szCs w:val="19"/>
+                <w:lang w:val="en-GB"/>
+              </w:rPr>
+            </w:pPr>
+            <w:r>
+              <w:rPr>
+                <w:rFonts w:ascii="Consolas" w:hAnsi="Consolas" w:cs="Consolas"/>
+                <w:sz w:val="19"/>
+                <w:szCs w:val="19"/>
+                <w:lang w:val="en-GB"/>
+              </w:rPr>
+              <w:tab/>
+            </w:r>
+            <w:r>
+              <w:rPr>
+                <w:rFonts w:ascii="Consolas" w:hAnsi="Consolas" w:cs="Consolas"/>
+                <w:color w:val="0000FF"/>
+                <w:sz w:val="19"/>
+                <w:szCs w:val="19"/>
+                <w:lang w:val="en-GB"/>
+              </w:rPr>
+              <w:t>if</w:t>
+            </w:r>
+            <w:r>
+              <w:rPr>
+                <w:rFonts w:ascii="Consolas" w:hAnsi="Consolas" w:cs="Consolas"/>
+                <w:sz w:val="19"/>
+                <w:szCs w:val="19"/>
+                <w:lang w:val="en-GB"/>
+              </w:rPr>
+              <w:t>( 0 == _denominator)</w:t>
+            </w:r>
+          </w:p>
+          <w:p>
+            <w:pPr>
+              <w:autoSpaceDE w:val="0"/>
+              <w:autoSpaceDN w:val="0"/>
+              <w:adjustRightInd w:val="0"/>
+              <w:rPr>
+                <w:rFonts w:ascii="Consolas" w:hAnsi="Consolas" w:cs="Consolas"/>
+                <w:sz w:val="19"/>
+                <w:szCs w:val="19"/>
+                <w:lang w:val="en-GB"/>
+              </w:rPr>
+            </w:pPr>
+            <w:r>
+              <w:rPr>
+                <w:rFonts w:ascii="Consolas" w:hAnsi="Consolas" w:cs="Consolas"/>
+                <w:sz w:val="19"/>
+                <w:szCs w:val="19"/>
+                <w:lang w:val="en-GB"/>
+              </w:rPr>
+              <w:tab/>
+              <w:t>{</w:t>
+            </w:r>
+          </w:p>
+          <w:p>
+            <w:pPr>
+              <w:autoSpaceDE w:val="0"/>
+              <w:autoSpaceDN w:val="0"/>
+              <w:adjustRightInd w:val="0"/>
+              <w:rPr>
+                <w:rFonts w:ascii="Consolas" w:hAnsi="Consolas" w:cs="Consolas"/>
+                <w:sz w:val="19"/>
+                <w:szCs w:val="19"/>
+                <w:lang w:val="en-GB"/>
+              </w:rPr>
+            </w:pPr>
+            <w:r>
+              <w:rPr>
+                <w:rFonts w:ascii="Consolas" w:hAnsi="Consolas" w:cs="Consolas"/>
+                <w:sz w:val="19"/>
+                <w:szCs w:val="19"/>
+                <w:lang w:val="en-GB"/>
+              </w:rPr>
+              <w:tab/>
+            </w:r>
+            <w:r>
+              <w:rPr>
+                <w:rFonts w:ascii="Consolas" w:hAnsi="Consolas" w:cs="Consolas"/>
+                <w:sz w:val="19"/>
+                <w:szCs w:val="19"/>
+                <w:lang w:val="en-GB"/>
+              </w:rPr>
+              <w:tab/>
+            </w:r>
+            <w:r>
+              <w:rPr>
+                <w:rFonts w:ascii="Consolas" w:hAnsi="Consolas" w:cs="Consolas"/>
+                <w:color w:val="008000"/>
+                <w:sz w:val="19"/>
+                <w:szCs w:val="19"/>
+                <w:lang w:val="en-GB"/>
+              </w:rPr>
+              <w:t xml:space="preserve">//! </w:t>
+            </w:r>
+            <w:proofErr w:type="gramStart"/>
+            <w:r>
+              <w:rPr>
+                <w:rFonts w:ascii="Consolas" w:hAnsi="Consolas" w:cs="Consolas"/>
+                <w:color w:val="008000"/>
+                <w:sz w:val="19"/>
+                <w:szCs w:val="19"/>
+                <w:lang w:val="en-GB"/>
+              </w:rPr>
+              <w:t>fatal</w:t>
+            </w:r>
+            <w:proofErr w:type="gramEnd"/>
+            <w:r>
+              <w:rPr>
+                <w:rFonts w:ascii="Consolas" w:hAnsi="Consolas" w:cs="Consolas"/>
+                <w:color w:val="008000"/>
+                <w:sz w:val="19"/>
+                <w:szCs w:val="19"/>
+                <w:lang w:val="en-GB"/>
+              </w:rPr>
+              <w:t xml:space="preserve"> error: divide by zero. Handle it appropriately</w:t>
+            </w:r>
+          </w:p>
+          <w:p>
+            <w:pPr>
+              <w:autoSpaceDE w:val="0"/>
+              <w:autoSpaceDN w:val="0"/>
+              <w:adjustRightInd w:val="0"/>
+              <w:rPr>
+                <w:rFonts w:ascii="Consolas" w:hAnsi="Consolas" w:cs="Consolas"/>
+                <w:sz w:val="19"/>
+                <w:szCs w:val="19"/>
+                <w:lang w:val="en-GB"/>
+              </w:rPr>
+            </w:pPr>
+            <w:r>
+              <w:rPr>
+                <w:rFonts w:ascii="Consolas" w:hAnsi="Consolas" w:cs="Consolas"/>
+                <w:sz w:val="19"/>
+                <w:szCs w:val="19"/>
+                <w:lang w:val="en-GB"/>
+              </w:rPr>
+              <w:tab/>
+              <w:t>}</w:t>
+            </w:r>
+          </w:p>
+          <w:p>
+            <w:pPr>
+              <w:autoSpaceDE w:val="0"/>
+              <w:autoSpaceDN w:val="0"/>
+              <w:adjustRightInd w:val="0"/>
+              <w:rPr>
+                <w:rFonts w:ascii="Consolas" w:hAnsi="Consolas" w:cs="Consolas"/>
+                <w:sz w:val="19"/>
+                <w:szCs w:val="19"/>
+                <w:lang w:val="en-GB"/>
+              </w:rPr>
+            </w:pPr>
+            <w:r>
+              <w:rPr>
+                <w:rFonts w:ascii="Consolas" w:hAnsi="Consolas" w:cs="Consolas"/>
+                <w:sz w:val="19"/>
+                <w:szCs w:val="19"/>
+                <w:lang w:val="en-GB"/>
+              </w:rPr>
+              <w:tab/>
+            </w:r>
+            <w:r>
+              <w:rPr>
+                <w:rFonts w:ascii="Consolas" w:hAnsi="Consolas" w:cs="Consolas"/>
+                <w:color w:val="0000FF"/>
+                <w:sz w:val="19"/>
+                <w:szCs w:val="19"/>
+                <w:lang w:val="en-GB"/>
+              </w:rPr>
+              <w:t>else</w:t>
+            </w:r>
+          </w:p>
+          <w:p>
+            <w:pPr>
+              <w:autoSpaceDE w:val="0"/>
+              <w:autoSpaceDN w:val="0"/>
+              <w:adjustRightInd w:val="0"/>
+              <w:rPr>
+                <w:rFonts w:ascii="Consolas" w:hAnsi="Consolas" w:cs="Consolas"/>
+                <w:sz w:val="19"/>
+                <w:szCs w:val="19"/>
+                <w:lang w:val="en-GB"/>
+              </w:rPr>
+            </w:pPr>
+            <w:r>
+              <w:rPr>
+                <w:rFonts w:ascii="Consolas" w:hAnsi="Consolas" w:cs="Consolas"/>
+                <w:sz w:val="19"/>
+                <w:szCs w:val="19"/>
+                <w:lang w:val="en-GB"/>
+              </w:rPr>
+              <w:tab/>
+              <w:t>{</w:t>
+            </w:r>
+          </w:p>
+          <w:p>
+            <w:pPr>
+              <w:autoSpaceDE w:val="0"/>
+              <w:autoSpaceDN w:val="0"/>
+              <w:adjustRightInd w:val="0"/>
+              <w:rPr>
+                <w:rFonts w:ascii="Consolas" w:hAnsi="Consolas" w:cs="Consolas"/>
+                <w:sz w:val="19"/>
+                <w:szCs w:val="19"/>
+                <w:lang w:val="en-GB"/>
+              </w:rPr>
+            </w:pPr>
+            <w:r>
+              <w:rPr>
+                <w:rFonts w:ascii="Consolas" w:hAnsi="Consolas" w:cs="Consolas"/>
+                <w:sz w:val="19"/>
+                <w:szCs w:val="19"/>
+                <w:lang w:val="en-GB"/>
+              </w:rPr>
+              <w:tab/>
+            </w:r>
+            <w:r>
+              <w:rPr>
+                <w:rFonts w:ascii="Consolas" w:hAnsi="Consolas" w:cs="Consolas"/>
+                <w:sz w:val="19"/>
+                <w:szCs w:val="19"/>
+                <w:lang w:val="en-GB"/>
+              </w:rPr>
+              <w:tab/>
+            </w:r>
+            <w:proofErr w:type="gramStart"/>
+            <w:r>
+              <w:rPr>
+                <w:rFonts w:ascii="Consolas" w:hAnsi="Consolas" w:cs="Consolas"/>
+                <w:sz w:val="19"/>
+                <w:szCs w:val="19"/>
+                <w:lang w:val="en-GB"/>
+              </w:rPr>
+              <w:t>Simplify(</w:t>
+            </w:r>
+            <w:proofErr w:type="gramEnd"/>
+            <w:r>
+              <w:rPr>
+                <w:rFonts w:ascii="Consolas" w:hAnsi="Consolas" w:cs="Consolas"/>
+                <w:sz w:val="19"/>
+                <w:szCs w:val="19"/>
+                <w:lang w:val="en-GB"/>
+              </w:rPr>
+              <w:t>);</w:t>
+            </w:r>
+            <w:r>
+              <w:rPr>
+                <w:rFonts w:ascii="Consolas" w:hAnsi="Consolas" w:cs="Consolas"/>
+                <w:sz w:val="19"/>
+                <w:szCs w:val="19"/>
+                <w:lang w:val="en-GB"/>
+              </w:rPr>
+              <w:tab/>
+            </w:r>
+            <w:r>
+              <w:rPr>
+                <w:rFonts w:ascii="Consolas" w:hAnsi="Consolas" w:cs="Consolas"/>
+                <w:color w:val="008000"/>
+                <w:sz w:val="19"/>
+                <w:szCs w:val="19"/>
+                <w:lang w:val="en-GB"/>
+              </w:rPr>
+              <w:t>//! remove unnecessary common divisor</w:t>
+            </w:r>
+          </w:p>
+          <w:p>
+            <w:pPr>
+              <w:autoSpaceDE w:val="0"/>
+              <w:autoSpaceDN w:val="0"/>
+              <w:adjustRightInd w:val="0"/>
+              <w:rPr>
+                <w:rFonts w:ascii="Consolas" w:hAnsi="Consolas" w:cs="Consolas"/>
+                <w:sz w:val="19"/>
+                <w:szCs w:val="19"/>
+                <w:lang w:val="en-GB"/>
+              </w:rPr>
+            </w:pPr>
+            <w:r>
+              <w:rPr>
+                <w:rFonts w:ascii="Consolas" w:hAnsi="Consolas" w:cs="Consolas"/>
+                <w:sz w:val="19"/>
+                <w:szCs w:val="19"/>
+                <w:lang w:val="en-GB"/>
+              </w:rPr>
+              <w:tab/>
+              <w:t>}</w:t>
+            </w:r>
+          </w:p>
+          <w:p>
+            <w:pPr>
+              <w:autoSpaceDE w:val="0"/>
+              <w:autoSpaceDN w:val="0"/>
+              <w:adjustRightInd w:val="0"/>
+              <w:rPr>
+                <w:rFonts w:ascii="Consolas" w:hAnsi="Consolas" w:cs="Consolas"/>
+                <w:sz w:val="19"/>
+                <w:szCs w:val="19"/>
+                <w:lang w:val="en-GB"/>
+              </w:rPr>
+            </w:pPr>
+            <w:r>
+              <w:rPr>
+                <w:rFonts w:ascii="Consolas" w:hAnsi="Consolas" w:cs="Consolas"/>
+                <w:sz w:val="19"/>
+                <w:szCs w:val="19"/>
+                <w:lang w:val="en-GB"/>
+              </w:rPr>
+              <w:t>}</w:t>
+            </w:r>
+          </w:p>
+          <w:p>
+            <w:pPr>
+              <w:autoSpaceDE w:val="0"/>
+              <w:autoSpaceDN w:val="0"/>
+              <w:adjustRightInd w:val="0"/>
+              <w:rPr>
+                <w:rFonts w:ascii="Consolas" w:hAnsi="Consolas" w:cs="Consolas"/>
+                <w:sz w:val="19"/>
+                <w:szCs w:val="19"/>
+                <w:lang w:val="en-GB"/>
+              </w:rPr>
+            </w:pPr>
+          </w:p>
+          <w:p>
+            <w:pPr>
+              <w:autoSpaceDE w:val="0"/>
+              <w:autoSpaceDN w:val="0"/>
+              <w:adjustRightInd w:val="0"/>
+              <w:rPr>
+                <w:rFonts w:ascii="Consolas" w:hAnsi="Consolas" w:cs="Consolas"/>
+                <w:sz w:val="19"/>
+                <w:szCs w:val="19"/>
+                <w:lang w:val="en-GB"/>
+              </w:rPr>
+            </w:pPr>
+            <w:r>
+              <w:rPr>
+                <w:rFonts w:ascii="Consolas" w:hAnsi="Consolas" w:cs="Consolas"/>
+                <w:sz w:val="19"/>
+                <w:szCs w:val="19"/>
+                <w:lang w:val="en-GB"/>
+              </w:rPr>
+              <w:t>Rational::Rational()</w:t>
+            </w:r>
+          </w:p>
+          <w:p>
+            <w:pPr>
+              <w:autoSpaceDE w:val="0"/>
+              <w:autoSpaceDN w:val="0"/>
+              <w:adjustRightInd w:val="0"/>
+              <w:rPr>
+                <w:rFonts w:ascii="Consolas" w:hAnsi="Consolas" w:cs="Consolas"/>
+                <w:sz w:val="19"/>
+                <w:szCs w:val="19"/>
+                <w:lang w:val="en-GB"/>
+              </w:rPr>
+            </w:pPr>
+            <w:r>
+              <w:rPr>
+                <w:rFonts w:ascii="Consolas" w:hAnsi="Consolas" w:cs="Consolas"/>
+                <w:sz w:val="19"/>
+                <w:szCs w:val="19"/>
+                <w:lang w:val="en-GB"/>
+              </w:rPr>
+              <w:tab/>
+              <w:t>: numerator(1), denominator(1)</w:t>
+            </w:r>
+          </w:p>
+          <w:p>
+            <w:pPr>
+              <w:autoSpaceDE w:val="0"/>
+              <w:autoSpaceDN w:val="0"/>
+              <w:adjustRightInd w:val="0"/>
+              <w:rPr>
+                <w:rFonts w:ascii="Consolas" w:hAnsi="Consolas" w:cs="Consolas"/>
+                <w:sz w:val="19"/>
+                <w:szCs w:val="19"/>
+                <w:lang w:val="en-GB"/>
+              </w:rPr>
+            </w:pPr>
+            <w:r>
+              <w:rPr>
+                <w:rFonts w:ascii="Consolas" w:hAnsi="Consolas" w:cs="Consolas"/>
+                <w:sz w:val="19"/>
+                <w:szCs w:val="19"/>
+                <w:lang w:val="en-GB"/>
+              </w:rPr>
+              <w:t>{</w:t>
+            </w:r>
+          </w:p>
+          <w:p>
+            <w:pPr>
+              <w:autoSpaceDE w:val="0"/>
+              <w:autoSpaceDN w:val="0"/>
+              <w:adjustRightInd w:val="0"/>
+              <w:rPr>
+                <w:rFonts w:ascii="Consolas" w:hAnsi="Consolas" w:cs="Consolas"/>
+                <w:sz w:val="19"/>
+                <w:szCs w:val="19"/>
+                <w:lang w:val="en-GB"/>
+              </w:rPr>
+            </w:pPr>
+            <w:r>
+              <w:rPr>
+                <w:rFonts w:ascii="Consolas" w:hAnsi="Consolas" w:cs="Consolas"/>
+                <w:sz w:val="19"/>
+                <w:szCs w:val="19"/>
+                <w:lang w:val="en-GB"/>
+              </w:rPr>
+              <w:t>}</w:t>
+            </w:r>
+          </w:p>
+          <w:p>
+            <w:pPr>
+              <w:autoSpaceDE w:val="0"/>
+              <w:autoSpaceDN w:val="0"/>
+              <w:adjustRightInd w:val="0"/>
+              <w:rPr>
+                <w:rFonts w:ascii="Consolas" w:hAnsi="Consolas" w:cs="Consolas"/>
+                <w:sz w:val="19"/>
+                <w:szCs w:val="19"/>
+                <w:lang w:val="en-GB"/>
+              </w:rPr>
+            </w:pPr>
+          </w:p>
+          <w:p>
+            <w:pPr>
+              <w:autoSpaceDE w:val="0"/>
+              <w:autoSpaceDN w:val="0"/>
+              <w:adjustRightInd w:val="0"/>
+              <w:rPr>
+                <w:rFonts w:ascii="Consolas" w:hAnsi="Consolas" w:cs="Consolas"/>
+                <w:sz w:val="19"/>
+                <w:szCs w:val="19"/>
+                <w:lang w:val="en-GB"/>
+              </w:rPr>
+            </w:pPr>
+            <w:r>
+              <w:rPr>
+                <w:rFonts w:ascii="Consolas" w:hAnsi="Consolas" w:cs="Consolas"/>
+                <w:color w:val="0000FF"/>
+                <w:sz w:val="19"/>
+                <w:szCs w:val="19"/>
+                <w:lang w:val="en-GB"/>
+              </w:rPr>
+              <w:t>void</w:t>
+            </w:r>
+            <w:r>
+              <w:rPr>
+                <w:rFonts w:ascii="Consolas" w:hAnsi="Consolas" w:cs="Consolas"/>
+                <w:sz w:val="19"/>
+                <w:szCs w:val="19"/>
+                <w:lang w:val="en-GB"/>
+              </w:rPr>
+              <w:t xml:space="preserve"> Rational::Simplify()</w:t>
+            </w:r>
+          </w:p>
+          <w:p>
+            <w:pPr>
+              <w:autoSpaceDE w:val="0"/>
+              <w:autoSpaceDN w:val="0"/>
+              <w:adjustRightInd w:val="0"/>
+              <w:rPr>
+                <w:rFonts w:ascii="Consolas" w:hAnsi="Consolas" w:cs="Consolas"/>
+                <w:sz w:val="19"/>
+                <w:szCs w:val="19"/>
+                <w:lang w:val="en-GB"/>
+              </w:rPr>
+            </w:pPr>
+            <w:r>
+              <w:rPr>
+                <w:rFonts w:ascii="Consolas" w:hAnsi="Consolas" w:cs="Consolas"/>
+                <w:sz w:val="19"/>
+                <w:szCs w:val="19"/>
+                <w:lang w:val="en-GB"/>
+              </w:rPr>
+              <w:t>{</w:t>
+            </w:r>
+          </w:p>
+          <w:p>
+            <w:pPr>
+              <w:autoSpaceDE w:val="0"/>
+              <w:autoSpaceDN w:val="0"/>
+              <w:adjustRightInd w:val="0"/>
+              <w:rPr>
+                <w:rFonts w:ascii="Consolas" w:hAnsi="Consolas" w:cs="Consolas"/>
+                <w:sz w:val="19"/>
+                <w:szCs w:val="19"/>
+                <w:lang w:val="en-GB"/>
+              </w:rPr>
+            </w:pPr>
+            <w:r>
+              <w:rPr>
+                <w:rFonts w:ascii="Consolas" w:hAnsi="Consolas" w:cs="Consolas"/>
+                <w:sz w:val="19"/>
+                <w:szCs w:val="19"/>
+                <w:lang w:val="en-GB"/>
+              </w:rPr>
+              <w:tab/>
+            </w:r>
+            <w:proofErr w:type="spellStart"/>
+            <w:r>
+              <w:rPr>
+                <w:rFonts w:ascii="Consolas" w:hAnsi="Consolas" w:cs="Consolas"/>
+                <w:color w:val="0000FF"/>
+                <w:sz w:val="19"/>
+                <w:szCs w:val="19"/>
+                <w:lang w:val="en-GB"/>
+              </w:rPr>
+              <w:t>int</w:t>
+            </w:r>
+            <w:proofErr w:type="spellEnd"/>
+            <w:r>
+              <w:rPr>
+                <w:rFonts w:ascii="Consolas" w:hAnsi="Consolas" w:cs="Consolas"/>
+                <w:sz w:val="19"/>
+                <w:szCs w:val="19"/>
+                <w:lang w:val="en-GB"/>
+              </w:rPr>
+              <w:t xml:space="preserve"> </w:t>
+            </w:r>
+            <w:proofErr w:type="spellStart"/>
+            <w:r>
+              <w:rPr>
+                <w:rFonts w:ascii="Consolas" w:hAnsi="Consolas" w:cs="Consolas"/>
+                <w:sz w:val="19"/>
+                <w:szCs w:val="19"/>
+                <w:lang w:val="en-GB"/>
+              </w:rPr>
+              <w:t>common_divisor</w:t>
+            </w:r>
+            <w:proofErr w:type="spellEnd"/>
+            <w:r>
+              <w:rPr>
+                <w:rFonts w:ascii="Consolas" w:hAnsi="Consolas" w:cs="Consolas"/>
+                <w:sz w:val="19"/>
+                <w:szCs w:val="19"/>
+                <w:lang w:val="en-GB"/>
+              </w:rPr>
+              <w:t xml:space="preserve"> = Rational::</w:t>
+            </w:r>
+            <w:proofErr w:type="spellStart"/>
+            <w:r>
+              <w:rPr>
+                <w:rFonts w:ascii="Consolas" w:hAnsi="Consolas" w:cs="Consolas"/>
+                <w:sz w:val="19"/>
+                <w:szCs w:val="19"/>
+                <w:lang w:val="en-GB"/>
+              </w:rPr>
+              <w:t>FindCommonDivisor</w:t>
+            </w:r>
+            <w:proofErr w:type="spellEnd"/>
+            <w:r>
+              <w:rPr>
+                <w:rFonts w:ascii="Consolas" w:hAnsi="Consolas" w:cs="Consolas"/>
+                <w:sz w:val="19"/>
+                <w:szCs w:val="19"/>
+                <w:lang w:val="en-GB"/>
+              </w:rPr>
+              <w:t>(numerator, denominator);</w:t>
+            </w:r>
+          </w:p>
+          <w:p>
+            <w:pPr>
+              <w:autoSpaceDE w:val="0"/>
+              <w:autoSpaceDN w:val="0"/>
+              <w:adjustRightInd w:val="0"/>
+              <w:rPr>
+                <w:rFonts w:ascii="Consolas" w:hAnsi="Consolas" w:cs="Consolas"/>
+                <w:sz w:val="19"/>
+                <w:szCs w:val="19"/>
+                <w:lang w:val="en-GB"/>
+              </w:rPr>
+            </w:pPr>
+            <w:r>
+              <w:rPr>
+                <w:rFonts w:ascii="Consolas" w:hAnsi="Consolas" w:cs="Consolas"/>
+                <w:sz w:val="19"/>
+                <w:szCs w:val="19"/>
+                <w:lang w:val="en-GB"/>
+              </w:rPr>
+              <w:tab/>
+              <w:t xml:space="preserve">numerator /= </w:t>
+            </w:r>
+            <w:proofErr w:type="spellStart"/>
+            <w:r>
+              <w:rPr>
+                <w:rFonts w:ascii="Consolas" w:hAnsi="Consolas" w:cs="Consolas"/>
+                <w:sz w:val="19"/>
+                <w:szCs w:val="19"/>
+                <w:lang w:val="en-GB"/>
+              </w:rPr>
+              <w:t>common_divisor</w:t>
+            </w:r>
+            <w:proofErr w:type="spellEnd"/>
+            <w:r>
+              <w:rPr>
+                <w:rFonts w:ascii="Consolas" w:hAnsi="Consolas" w:cs="Consolas"/>
+                <w:sz w:val="19"/>
+                <w:szCs w:val="19"/>
+                <w:lang w:val="en-GB"/>
+              </w:rPr>
+              <w:t>;</w:t>
+            </w:r>
+          </w:p>
+          <w:p>
+            <w:pPr>
+              <w:autoSpaceDE w:val="0"/>
+              <w:autoSpaceDN w:val="0"/>
+              <w:adjustRightInd w:val="0"/>
+              <w:rPr>
+                <w:rFonts w:ascii="Consolas" w:hAnsi="Consolas" w:cs="Consolas"/>
+                <w:sz w:val="19"/>
+                <w:szCs w:val="19"/>
+                <w:lang w:val="en-GB"/>
+              </w:rPr>
+            </w:pPr>
+            <w:r>
+              <w:rPr>
+                <w:rFonts w:ascii="Consolas" w:hAnsi="Consolas" w:cs="Consolas"/>
+                <w:sz w:val="19"/>
+                <w:szCs w:val="19"/>
+                <w:lang w:val="en-GB"/>
+              </w:rPr>
+              <w:tab/>
+              <w:t xml:space="preserve">denominator /= </w:t>
+            </w:r>
+            <w:proofErr w:type="spellStart"/>
+            <w:r>
+              <w:rPr>
+                <w:rFonts w:ascii="Consolas" w:hAnsi="Consolas" w:cs="Consolas"/>
+                <w:sz w:val="19"/>
+                <w:szCs w:val="19"/>
+                <w:lang w:val="en-GB"/>
+              </w:rPr>
+              <w:t>common_divisor</w:t>
+            </w:r>
+            <w:proofErr w:type="spellEnd"/>
+            <w:r>
+              <w:rPr>
+                <w:rFonts w:ascii="Consolas" w:hAnsi="Consolas" w:cs="Consolas"/>
+                <w:sz w:val="19"/>
+                <w:szCs w:val="19"/>
+                <w:lang w:val="en-GB"/>
+              </w:rPr>
+              <w:t>;</w:t>
+            </w:r>
+          </w:p>
+          <w:p>
+            <w:pPr>
+              <w:autoSpaceDE w:val="0"/>
+              <w:autoSpaceDN w:val="0"/>
+              <w:adjustRightInd w:val="0"/>
+              <w:rPr>
+                <w:rFonts w:ascii="Consolas" w:hAnsi="Consolas" w:cs="Consolas"/>
+                <w:sz w:val="19"/>
+                <w:szCs w:val="19"/>
+                <w:lang w:val="en-GB"/>
+              </w:rPr>
+            </w:pPr>
+            <w:r>
+              <w:rPr>
+                <w:rFonts w:ascii="Consolas" w:hAnsi="Consolas" w:cs="Consolas"/>
+                <w:sz w:val="19"/>
+                <w:szCs w:val="19"/>
+                <w:lang w:val="en-GB"/>
+              </w:rPr>
+              <w:t>}</w:t>
+            </w:r>
+          </w:p>
+          <w:p>
+            <w:pPr>
+              <w:autoSpaceDE w:val="0"/>
+              <w:autoSpaceDN w:val="0"/>
+              <w:adjustRightInd w:val="0"/>
+              <w:rPr>
+                <w:rFonts w:ascii="Consolas" w:hAnsi="Consolas" w:cs="Consolas"/>
+                <w:sz w:val="19"/>
+                <w:szCs w:val="19"/>
+                <w:lang w:val="en-GB"/>
+              </w:rPr>
+            </w:pPr>
+          </w:p>
+          <w:p>
+            <w:pPr>
+              <w:autoSpaceDE w:val="0"/>
+              <w:autoSpaceDN w:val="0"/>
+              <w:adjustRightInd w:val="0"/>
+              <w:rPr>
+                <w:rFonts w:ascii="Consolas" w:hAnsi="Consolas" w:cs="Consolas"/>
+                <w:sz w:val="19"/>
+                <w:szCs w:val="19"/>
+                <w:lang w:val="en-GB"/>
+              </w:rPr>
+            </w:pPr>
+            <w:r>
+              <w:rPr>
+                <w:rFonts w:ascii="Consolas" w:hAnsi="Consolas" w:cs="Consolas"/>
+                <w:sz w:val="19"/>
+                <w:szCs w:val="19"/>
+                <w:lang w:val="en-GB"/>
+              </w:rPr>
+              <w:t>Rational Rational::</w:t>
+            </w:r>
+            <w:r>
+              <w:rPr>
+                <w:rFonts w:ascii="Consolas" w:hAnsi="Consolas" w:cs="Consolas"/>
+                <w:color w:val="0000FF"/>
+                <w:sz w:val="19"/>
+                <w:szCs w:val="19"/>
+                <w:lang w:val="en-GB"/>
+              </w:rPr>
+              <w:t>operator</w:t>
+            </w:r>
+            <w:r>
+              <w:rPr>
+                <w:rFonts w:ascii="Consolas" w:hAnsi="Consolas" w:cs="Consolas"/>
+                <w:sz w:val="19"/>
+                <w:szCs w:val="19"/>
+                <w:lang w:val="en-GB"/>
+              </w:rPr>
+              <w:t>+(</w:t>
+            </w:r>
+            <w:proofErr w:type="spellStart"/>
+            <w:r>
+              <w:rPr>
+                <w:rFonts w:ascii="Consolas" w:hAnsi="Consolas" w:cs="Consolas"/>
+                <w:color w:val="0000FF"/>
+                <w:sz w:val="19"/>
+                <w:szCs w:val="19"/>
+                <w:lang w:val="en-GB"/>
+              </w:rPr>
+              <w:t>const</w:t>
+            </w:r>
+            <w:proofErr w:type="spellEnd"/>
+            <w:r>
+              <w:rPr>
+                <w:rFonts w:ascii="Consolas" w:hAnsi="Consolas" w:cs="Consolas"/>
+                <w:sz w:val="19"/>
+                <w:szCs w:val="19"/>
+                <w:lang w:val="en-GB"/>
+              </w:rPr>
+              <w:t xml:space="preserve"> Rational r)</w:t>
+            </w:r>
+          </w:p>
+          <w:p>
+            <w:pPr>
+              <w:autoSpaceDE w:val="0"/>
+              <w:autoSpaceDN w:val="0"/>
+              <w:adjustRightInd w:val="0"/>
+              <w:rPr>
+                <w:rFonts w:ascii="Consolas" w:hAnsi="Consolas" w:cs="Consolas"/>
+                <w:sz w:val="19"/>
+                <w:szCs w:val="19"/>
+                <w:lang w:val="en-GB"/>
+              </w:rPr>
+            </w:pPr>
+            <w:r>
+              <w:rPr>
+                <w:rFonts w:ascii="Consolas" w:hAnsi="Consolas" w:cs="Consolas"/>
+                <w:sz w:val="19"/>
+                <w:szCs w:val="19"/>
+                <w:lang w:val="en-GB"/>
+              </w:rPr>
+              <w:t>{</w:t>
+            </w:r>
+          </w:p>
+          <w:p>
+            <w:pPr>
+              <w:autoSpaceDE w:val="0"/>
+              <w:autoSpaceDN w:val="0"/>
+              <w:adjustRightInd w:val="0"/>
+              <w:rPr>
+                <w:rFonts w:ascii="Consolas" w:hAnsi="Consolas" w:cs="Consolas"/>
+                <w:sz w:val="19"/>
+                <w:szCs w:val="19"/>
+                <w:lang w:val="en-GB"/>
+              </w:rPr>
+            </w:pPr>
+            <w:r>
+              <w:rPr>
+                <w:rFonts w:ascii="Consolas" w:hAnsi="Consolas" w:cs="Consolas"/>
+                <w:sz w:val="19"/>
+                <w:szCs w:val="19"/>
+                <w:lang w:val="en-GB"/>
+              </w:rPr>
+              <w:tab/>
+              <w:t>Rational result;</w:t>
+            </w:r>
+          </w:p>
+          <w:p>
+            <w:pPr>
+              <w:autoSpaceDE w:val="0"/>
+              <w:autoSpaceDN w:val="0"/>
+              <w:adjustRightInd w:val="0"/>
+              <w:rPr>
+                <w:rFonts w:ascii="Consolas" w:hAnsi="Consolas" w:cs="Consolas"/>
+                <w:sz w:val="19"/>
+                <w:szCs w:val="19"/>
+                <w:lang w:val="en-GB"/>
+              </w:rPr>
+            </w:pPr>
+            <w:r>
+              <w:rPr>
+                <w:rFonts w:ascii="Consolas" w:hAnsi="Consolas" w:cs="Consolas"/>
+                <w:sz w:val="19"/>
+                <w:szCs w:val="19"/>
+                <w:lang w:val="en-GB"/>
+              </w:rPr>
+              <w:tab/>
+            </w:r>
+            <w:proofErr w:type="spellStart"/>
+            <w:r>
+              <w:rPr>
+                <w:rFonts w:ascii="Consolas" w:hAnsi="Consolas" w:cs="Consolas"/>
+                <w:sz w:val="19"/>
+                <w:szCs w:val="19"/>
+                <w:lang w:val="en-GB"/>
+              </w:rPr>
+              <w:t>result.denominator</w:t>
+            </w:r>
+            <w:proofErr w:type="spellEnd"/>
+            <w:r>
+              <w:rPr>
+                <w:rFonts w:ascii="Consolas" w:hAnsi="Consolas" w:cs="Consolas"/>
+                <w:sz w:val="19"/>
+                <w:szCs w:val="19"/>
+                <w:lang w:val="en-GB"/>
+              </w:rPr>
+              <w:t xml:space="preserve"> = denominator * </w:t>
+            </w:r>
+            <w:proofErr w:type="spellStart"/>
+            <w:r>
+              <w:rPr>
+                <w:rFonts w:ascii="Consolas" w:hAnsi="Consolas" w:cs="Consolas"/>
+                <w:sz w:val="19"/>
+                <w:szCs w:val="19"/>
+                <w:lang w:val="en-GB"/>
+              </w:rPr>
+              <w:t>r.denominator</w:t>
+            </w:r>
+            <w:proofErr w:type="spellEnd"/>
+            <w:r>
+              <w:rPr>
+                <w:rFonts w:ascii="Consolas" w:hAnsi="Consolas" w:cs="Consolas"/>
+                <w:sz w:val="19"/>
+                <w:szCs w:val="19"/>
+                <w:lang w:val="en-GB"/>
+              </w:rPr>
+              <w:t>;</w:t>
+            </w:r>
+          </w:p>
+          <w:p>
+            <w:pPr>
+              <w:autoSpaceDE w:val="0"/>
+              <w:autoSpaceDN w:val="0"/>
+              <w:adjustRightInd w:val="0"/>
+              <w:rPr>
+                <w:rFonts w:ascii="Consolas" w:hAnsi="Consolas" w:cs="Consolas"/>
+                <w:sz w:val="19"/>
+                <w:szCs w:val="19"/>
+                <w:lang w:val="en-GB"/>
+              </w:rPr>
+            </w:pPr>
+            <w:r>
+              <w:rPr>
+                <w:rFonts w:ascii="Consolas" w:hAnsi="Consolas" w:cs="Consolas"/>
+                <w:sz w:val="19"/>
+                <w:szCs w:val="19"/>
+                <w:lang w:val="en-GB"/>
+              </w:rPr>
+              <w:tab/>
+            </w:r>
+            <w:proofErr w:type="spellStart"/>
+            <w:r>
+              <w:rPr>
+                <w:rFonts w:ascii="Consolas" w:hAnsi="Consolas" w:cs="Consolas"/>
+                <w:sz w:val="19"/>
+                <w:szCs w:val="19"/>
+                <w:lang w:val="en-GB"/>
+              </w:rPr>
+              <w:t>result.numerator</w:t>
+            </w:r>
+            <w:proofErr w:type="spellEnd"/>
+            <w:r>
+              <w:rPr>
+                <w:rFonts w:ascii="Consolas" w:hAnsi="Consolas" w:cs="Consolas"/>
+                <w:sz w:val="19"/>
+                <w:szCs w:val="19"/>
+                <w:lang w:val="en-GB"/>
+              </w:rPr>
+              <w:t xml:space="preserve"> = numerator * </w:t>
+            </w:r>
+            <w:proofErr w:type="spellStart"/>
+            <w:r>
+              <w:rPr>
+                <w:rFonts w:ascii="Consolas" w:hAnsi="Consolas" w:cs="Consolas"/>
+                <w:sz w:val="19"/>
+                <w:szCs w:val="19"/>
+                <w:lang w:val="en-GB"/>
+              </w:rPr>
+              <w:t>r.denominator</w:t>
+            </w:r>
+            <w:proofErr w:type="spellEnd"/>
+            <w:r>
+              <w:rPr>
+                <w:rFonts w:ascii="Consolas" w:hAnsi="Consolas" w:cs="Consolas"/>
+                <w:sz w:val="19"/>
+                <w:szCs w:val="19"/>
+                <w:lang w:val="en-GB"/>
+              </w:rPr>
+              <w:t xml:space="preserve"> + denominator * </w:t>
+            </w:r>
+            <w:proofErr w:type="spellStart"/>
+            <w:r>
+              <w:rPr>
+                <w:rFonts w:ascii="Consolas" w:hAnsi="Consolas" w:cs="Consolas"/>
+                <w:sz w:val="19"/>
+                <w:szCs w:val="19"/>
+                <w:lang w:val="en-GB"/>
+              </w:rPr>
+              <w:t>r.numerator</w:t>
+            </w:r>
+            <w:proofErr w:type="spellEnd"/>
+            <w:r>
+              <w:rPr>
+                <w:rFonts w:ascii="Consolas" w:hAnsi="Consolas" w:cs="Consolas"/>
+                <w:sz w:val="19"/>
+                <w:szCs w:val="19"/>
+                <w:lang w:val="en-GB"/>
+              </w:rPr>
+              <w:t>;</w:t>
+            </w:r>
+          </w:p>
+          <w:p>
+            <w:pPr>
+              <w:autoSpaceDE w:val="0"/>
+              <w:autoSpaceDN w:val="0"/>
+              <w:adjustRightInd w:val="0"/>
+              <w:rPr>
+                <w:rFonts w:ascii="Consolas" w:hAnsi="Consolas" w:cs="Consolas"/>
+                <w:sz w:val="19"/>
+                <w:szCs w:val="19"/>
+                <w:lang w:val="en-GB"/>
+              </w:rPr>
+            </w:pPr>
+            <w:r>
+              <w:rPr>
+                <w:rFonts w:ascii="Consolas" w:hAnsi="Consolas" w:cs="Consolas"/>
+                <w:sz w:val="19"/>
+                <w:szCs w:val="19"/>
+                <w:lang w:val="en-GB"/>
+              </w:rPr>
+              <w:tab/>
+            </w:r>
+            <w:proofErr w:type="spellStart"/>
+            <w:r>
+              <w:rPr>
+                <w:rFonts w:ascii="Consolas" w:hAnsi="Consolas" w:cs="Consolas"/>
+                <w:sz w:val="19"/>
+                <w:szCs w:val="19"/>
+                <w:lang w:val="en-GB"/>
+              </w:rPr>
+              <w:t>result.Simplify</w:t>
+            </w:r>
+            <w:proofErr w:type="spellEnd"/>
+            <w:r>
+              <w:rPr>
+                <w:rFonts w:ascii="Consolas" w:hAnsi="Consolas" w:cs="Consolas"/>
+                <w:sz w:val="19"/>
+                <w:szCs w:val="19"/>
+                <w:lang w:val="en-GB"/>
+              </w:rPr>
+              <w:t>();</w:t>
+            </w:r>
+          </w:p>
+          <w:p>
+            <w:pPr>
+              <w:autoSpaceDE w:val="0"/>
+              <w:autoSpaceDN w:val="0"/>
+              <w:adjustRightInd w:val="0"/>
+              <w:rPr>
+                <w:rFonts w:ascii="Consolas" w:hAnsi="Consolas" w:cs="Consolas"/>
+                <w:sz w:val="19"/>
+                <w:szCs w:val="19"/>
+                <w:lang w:val="en-GB"/>
+              </w:rPr>
+            </w:pPr>
+            <w:r>
+              <w:rPr>
+                <w:rFonts w:ascii="Consolas" w:hAnsi="Consolas" w:cs="Consolas"/>
+                <w:sz w:val="19"/>
+                <w:szCs w:val="19"/>
+                <w:lang w:val="en-GB"/>
+              </w:rPr>
+              <w:tab/>
+            </w:r>
+            <w:r>
+              <w:rPr>
+                <w:rFonts w:ascii="Consolas" w:hAnsi="Consolas" w:cs="Consolas"/>
+                <w:color w:val="0000FF"/>
+                <w:sz w:val="19"/>
+                <w:szCs w:val="19"/>
+                <w:lang w:val="en-GB"/>
+              </w:rPr>
+              <w:t>return</w:t>
+            </w:r>
+            <w:r>
+              <w:rPr>
+                <w:rFonts w:ascii="Consolas" w:hAnsi="Consolas" w:cs="Consolas"/>
+                <w:sz w:val="19"/>
+                <w:szCs w:val="19"/>
+                <w:lang w:val="en-GB"/>
+              </w:rPr>
+              <w:t xml:space="preserve"> result;</w:t>
+            </w:r>
+          </w:p>
+          <w:p>
+            <w:pPr>
+              <w:autoSpaceDE w:val="0"/>
+              <w:autoSpaceDN w:val="0"/>
+              <w:adjustRightInd w:val="0"/>
+              <w:rPr>
+                <w:rFonts w:ascii="Consolas" w:hAnsi="Consolas" w:cs="Consolas"/>
+                <w:sz w:val="19"/>
+                <w:szCs w:val="19"/>
+                <w:lang w:val="en-GB"/>
+              </w:rPr>
+            </w:pPr>
+            <w:r>
+              <w:rPr>
+                <w:rFonts w:ascii="Consolas" w:hAnsi="Consolas" w:cs="Consolas"/>
+                <w:sz w:val="19"/>
+                <w:szCs w:val="19"/>
+                <w:lang w:val="en-GB"/>
+              </w:rPr>
+              <w:t>}</w:t>
+            </w:r>
+          </w:p>
+          <w:p>
+            <w:pPr>
+              <w:autoSpaceDE w:val="0"/>
+              <w:autoSpaceDN w:val="0"/>
+              <w:adjustRightInd w:val="0"/>
+              <w:rPr>
+                <w:rFonts w:ascii="Consolas" w:hAnsi="Consolas" w:cs="Consolas"/>
+                <w:sz w:val="19"/>
+                <w:szCs w:val="19"/>
+                <w:lang w:val="en-GB"/>
+              </w:rPr>
+            </w:pPr>
+          </w:p>
+          <w:p>
+            <w:pPr>
+              <w:autoSpaceDE w:val="0"/>
+              <w:autoSpaceDN w:val="0"/>
+              <w:adjustRightInd w:val="0"/>
+              <w:rPr>
+                <w:rFonts w:ascii="Consolas" w:hAnsi="Consolas" w:cs="Consolas"/>
+                <w:sz w:val="19"/>
+                <w:szCs w:val="19"/>
+                <w:lang w:val="en-GB"/>
+              </w:rPr>
+            </w:pPr>
+            <w:r>
+              <w:rPr>
+                <w:rFonts w:ascii="Consolas" w:hAnsi="Consolas" w:cs="Consolas"/>
+                <w:sz w:val="19"/>
+                <w:szCs w:val="19"/>
+                <w:lang w:val="en-GB"/>
+              </w:rPr>
+              <w:t>Rational Rational::</w:t>
+            </w:r>
+            <w:r>
+              <w:rPr>
+                <w:rFonts w:ascii="Consolas" w:hAnsi="Consolas" w:cs="Consolas"/>
+                <w:color w:val="0000FF"/>
+                <w:sz w:val="19"/>
+                <w:szCs w:val="19"/>
+                <w:lang w:val="en-GB"/>
+              </w:rPr>
+              <w:t>operator</w:t>
+            </w:r>
+            <w:r>
+              <w:rPr>
+                <w:rFonts w:ascii="Consolas" w:hAnsi="Consolas" w:cs="Consolas"/>
+                <w:sz w:val="19"/>
+                <w:szCs w:val="19"/>
+                <w:lang w:val="en-GB"/>
+              </w:rPr>
+              <w:t>/(</w:t>
+            </w:r>
+            <w:proofErr w:type="spellStart"/>
+            <w:r>
+              <w:rPr>
+                <w:rFonts w:ascii="Consolas" w:hAnsi="Consolas" w:cs="Consolas"/>
+                <w:color w:val="0000FF"/>
+                <w:sz w:val="19"/>
+                <w:szCs w:val="19"/>
+                <w:lang w:val="en-GB"/>
+              </w:rPr>
+              <w:t>const</w:t>
+            </w:r>
+            <w:proofErr w:type="spellEnd"/>
+            <w:r>
+              <w:rPr>
+                <w:rFonts w:ascii="Consolas" w:hAnsi="Consolas" w:cs="Consolas"/>
+                <w:sz w:val="19"/>
+                <w:szCs w:val="19"/>
+                <w:lang w:val="en-GB"/>
+              </w:rPr>
+              <w:t xml:space="preserve"> Rational r)</w:t>
+            </w:r>
+          </w:p>
+          <w:p>
+            <w:pPr>
+              <w:autoSpaceDE w:val="0"/>
+              <w:autoSpaceDN w:val="0"/>
+              <w:adjustRightInd w:val="0"/>
+              <w:rPr>
+                <w:rFonts w:ascii="Consolas" w:hAnsi="Consolas" w:cs="Consolas"/>
+                <w:sz w:val="19"/>
+                <w:szCs w:val="19"/>
+                <w:lang w:val="en-GB"/>
+              </w:rPr>
+            </w:pPr>
+            <w:r>
+              <w:rPr>
+                <w:rFonts w:ascii="Consolas" w:hAnsi="Consolas" w:cs="Consolas"/>
+                <w:sz w:val="19"/>
+                <w:szCs w:val="19"/>
+                <w:lang w:val="en-GB"/>
+              </w:rPr>
+              <w:t>{</w:t>
+            </w:r>
+          </w:p>
+          <w:p>
+            <w:pPr>
+              <w:autoSpaceDE w:val="0"/>
+              <w:autoSpaceDN w:val="0"/>
+              <w:adjustRightInd w:val="0"/>
+              <w:rPr>
+                <w:rFonts w:ascii="Consolas" w:hAnsi="Consolas" w:cs="Consolas"/>
+                <w:sz w:val="19"/>
+                <w:szCs w:val="19"/>
+                <w:lang w:val="en-GB"/>
+              </w:rPr>
+            </w:pPr>
+            <w:r>
+              <w:rPr>
+                <w:rFonts w:ascii="Consolas" w:hAnsi="Consolas" w:cs="Consolas"/>
+                <w:sz w:val="19"/>
+                <w:szCs w:val="19"/>
+                <w:lang w:val="en-GB"/>
+              </w:rPr>
+              <w:tab/>
+              <w:t>Rational result;</w:t>
+            </w:r>
+          </w:p>
+          <w:p>
+            <w:pPr>
+              <w:autoSpaceDE w:val="0"/>
+              <w:autoSpaceDN w:val="0"/>
+              <w:adjustRightInd w:val="0"/>
+              <w:rPr>
+                <w:rFonts w:ascii="Consolas" w:hAnsi="Consolas" w:cs="Consolas"/>
+                <w:sz w:val="19"/>
+                <w:szCs w:val="19"/>
+                <w:lang w:val="en-GB"/>
+              </w:rPr>
+            </w:pPr>
+            <w:r>
+              <w:rPr>
+                <w:rFonts w:ascii="Consolas" w:hAnsi="Consolas" w:cs="Consolas"/>
+                <w:sz w:val="19"/>
+                <w:szCs w:val="19"/>
+                <w:lang w:val="en-GB"/>
+              </w:rPr>
+              <w:tab/>
+            </w:r>
+            <w:proofErr w:type="spellStart"/>
+            <w:r>
+              <w:rPr>
+                <w:rFonts w:ascii="Consolas" w:hAnsi="Consolas" w:cs="Consolas"/>
+                <w:sz w:val="19"/>
+                <w:szCs w:val="19"/>
+                <w:lang w:val="en-GB"/>
+              </w:rPr>
+              <w:t>result.denominator</w:t>
+            </w:r>
+            <w:proofErr w:type="spellEnd"/>
+            <w:r>
+              <w:rPr>
+                <w:rFonts w:ascii="Consolas" w:hAnsi="Consolas" w:cs="Consolas"/>
+                <w:sz w:val="19"/>
+                <w:szCs w:val="19"/>
+                <w:lang w:val="en-GB"/>
+              </w:rPr>
+              <w:t xml:space="preserve"> = denominator * </w:t>
+            </w:r>
+            <w:proofErr w:type="spellStart"/>
+            <w:r>
+              <w:rPr>
+                <w:rFonts w:ascii="Consolas" w:hAnsi="Consolas" w:cs="Consolas"/>
+                <w:sz w:val="19"/>
+                <w:szCs w:val="19"/>
+                <w:lang w:val="en-GB"/>
+              </w:rPr>
+              <w:t>r.numerator</w:t>
+            </w:r>
+            <w:proofErr w:type="spellEnd"/>
+            <w:r>
+              <w:rPr>
+                <w:rFonts w:ascii="Consolas" w:hAnsi="Consolas" w:cs="Consolas"/>
+                <w:sz w:val="19"/>
+                <w:szCs w:val="19"/>
+                <w:lang w:val="en-GB"/>
+              </w:rPr>
+              <w:t>;</w:t>
+            </w:r>
+          </w:p>
+          <w:p>
+            <w:pPr>
+              <w:autoSpaceDE w:val="0"/>
+              <w:autoSpaceDN w:val="0"/>
+              <w:adjustRightInd w:val="0"/>
+              <w:rPr>
+                <w:rFonts w:ascii="Consolas" w:hAnsi="Consolas" w:cs="Consolas"/>
+                <w:sz w:val="19"/>
+                <w:szCs w:val="19"/>
+                <w:lang w:val="en-GB"/>
+              </w:rPr>
+            </w:pPr>
+            <w:r>
+              <w:rPr>
+                <w:rFonts w:ascii="Consolas" w:hAnsi="Consolas" w:cs="Consolas"/>
+                <w:sz w:val="19"/>
+                <w:szCs w:val="19"/>
+                <w:lang w:val="en-GB"/>
+              </w:rPr>
+              <w:tab/>
+            </w:r>
+            <w:proofErr w:type="spellStart"/>
+            <w:r>
+              <w:rPr>
+                <w:rFonts w:ascii="Consolas" w:hAnsi="Consolas" w:cs="Consolas"/>
+                <w:sz w:val="19"/>
+                <w:szCs w:val="19"/>
+                <w:lang w:val="en-GB"/>
+              </w:rPr>
+              <w:t>result.numerator</w:t>
+            </w:r>
+            <w:proofErr w:type="spellEnd"/>
+            <w:r>
+              <w:rPr>
+                <w:rFonts w:ascii="Consolas" w:hAnsi="Consolas" w:cs="Consolas"/>
+                <w:sz w:val="19"/>
+                <w:szCs w:val="19"/>
+                <w:lang w:val="en-GB"/>
+              </w:rPr>
+              <w:t xml:space="preserve"> = numerator * </w:t>
+            </w:r>
+            <w:proofErr w:type="spellStart"/>
+            <w:r>
+              <w:rPr>
+                <w:rFonts w:ascii="Consolas" w:hAnsi="Consolas" w:cs="Consolas"/>
+                <w:sz w:val="19"/>
+                <w:szCs w:val="19"/>
+                <w:lang w:val="en-GB"/>
+              </w:rPr>
+              <w:t>r.denominator</w:t>
+            </w:r>
+            <w:proofErr w:type="spellEnd"/>
+            <w:r>
+              <w:rPr>
+                <w:rFonts w:ascii="Consolas" w:hAnsi="Consolas" w:cs="Consolas"/>
+                <w:sz w:val="19"/>
+                <w:szCs w:val="19"/>
+                <w:lang w:val="en-GB"/>
+              </w:rPr>
+              <w:t>;</w:t>
+            </w:r>
+          </w:p>
+          <w:p>
+            <w:pPr>
+              <w:autoSpaceDE w:val="0"/>
+              <w:autoSpaceDN w:val="0"/>
+              <w:adjustRightInd w:val="0"/>
+              <w:rPr>
+                <w:rFonts w:ascii="Consolas" w:hAnsi="Consolas" w:cs="Consolas"/>
+                <w:sz w:val="19"/>
+                <w:szCs w:val="19"/>
+                <w:lang w:val="en-GB"/>
+              </w:rPr>
+            </w:pPr>
+            <w:r>
+              <w:rPr>
+                <w:rFonts w:ascii="Consolas" w:hAnsi="Consolas" w:cs="Consolas"/>
+                <w:sz w:val="19"/>
+                <w:szCs w:val="19"/>
+                <w:lang w:val="en-GB"/>
+              </w:rPr>
+              <w:tab/>
+            </w:r>
+            <w:r>
+              <w:rPr>
+                <w:rFonts w:ascii="Consolas" w:hAnsi="Consolas" w:cs="Consolas"/>
+                <w:color w:val="0000FF"/>
+                <w:sz w:val="19"/>
+                <w:szCs w:val="19"/>
+                <w:lang w:val="en-GB"/>
+              </w:rPr>
+              <w:t>if</w:t>
+            </w:r>
+            <w:r>
+              <w:rPr>
+                <w:rFonts w:ascii="Consolas" w:hAnsi="Consolas" w:cs="Consolas"/>
+                <w:sz w:val="19"/>
+                <w:szCs w:val="19"/>
+                <w:lang w:val="en-GB"/>
+              </w:rPr>
+              <w:t xml:space="preserve">(0 == </w:t>
+            </w:r>
+            <w:proofErr w:type="spellStart"/>
+            <w:r>
+              <w:rPr>
+                <w:rFonts w:ascii="Consolas" w:hAnsi="Consolas" w:cs="Consolas"/>
+                <w:sz w:val="19"/>
+                <w:szCs w:val="19"/>
+                <w:lang w:val="en-GB"/>
+              </w:rPr>
+              <w:t>result.denominator</w:t>
+            </w:r>
+            <w:proofErr w:type="spellEnd"/>
+            <w:r>
+              <w:rPr>
+                <w:rFonts w:ascii="Consolas" w:hAnsi="Consolas" w:cs="Consolas"/>
+                <w:sz w:val="19"/>
+                <w:szCs w:val="19"/>
+                <w:lang w:val="en-GB"/>
+              </w:rPr>
+              <w:t>)</w:t>
+            </w:r>
+          </w:p>
+          <w:p>
+            <w:pPr>
+              <w:autoSpaceDE w:val="0"/>
+              <w:autoSpaceDN w:val="0"/>
+              <w:adjustRightInd w:val="0"/>
+              <w:rPr>
+                <w:rFonts w:ascii="Consolas" w:hAnsi="Consolas" w:cs="Consolas"/>
+                <w:sz w:val="19"/>
+                <w:szCs w:val="19"/>
+                <w:lang w:val="en-GB"/>
+              </w:rPr>
+            </w:pPr>
+            <w:r>
+              <w:rPr>
+                <w:rFonts w:ascii="Consolas" w:hAnsi="Consolas" w:cs="Consolas"/>
+                <w:sz w:val="19"/>
+                <w:szCs w:val="19"/>
+                <w:lang w:val="en-GB"/>
+              </w:rPr>
+              <w:tab/>
+              <w:t>{</w:t>
+            </w:r>
+          </w:p>
+          <w:p>
+            <w:pPr>
+              <w:autoSpaceDE w:val="0"/>
+              <w:autoSpaceDN w:val="0"/>
+              <w:adjustRightInd w:val="0"/>
+              <w:rPr>
+                <w:rFonts w:ascii="Consolas" w:hAnsi="Consolas" w:cs="Consolas"/>
+                <w:sz w:val="19"/>
+                <w:szCs w:val="19"/>
+                <w:lang w:val="en-GB"/>
+              </w:rPr>
+            </w:pPr>
+            <w:r>
+              <w:rPr>
+                <w:rFonts w:ascii="Consolas" w:hAnsi="Consolas" w:cs="Consolas"/>
+                <w:sz w:val="19"/>
+                <w:szCs w:val="19"/>
+                <w:lang w:val="en-GB"/>
+              </w:rPr>
+              <w:tab/>
+            </w:r>
+            <w:r>
+              <w:rPr>
+                <w:rFonts w:ascii="Consolas" w:hAnsi="Consolas" w:cs="Consolas"/>
+                <w:sz w:val="19"/>
+                <w:szCs w:val="19"/>
+                <w:lang w:val="en-GB"/>
+              </w:rPr>
+              <w:tab/>
+            </w:r>
+            <w:r>
+              <w:rPr>
+                <w:rFonts w:ascii="Consolas" w:hAnsi="Consolas" w:cs="Consolas"/>
+                <w:color w:val="008000"/>
+                <w:sz w:val="19"/>
+                <w:szCs w:val="19"/>
+                <w:lang w:val="en-GB"/>
+              </w:rPr>
+              <w:t xml:space="preserve">//! </w:t>
+            </w:r>
+            <w:proofErr w:type="gramStart"/>
+            <w:r>
+              <w:rPr>
+                <w:rFonts w:ascii="Consolas" w:hAnsi="Consolas" w:cs="Consolas"/>
+                <w:color w:val="008000"/>
+                <w:sz w:val="19"/>
+                <w:szCs w:val="19"/>
+                <w:lang w:val="en-GB"/>
+              </w:rPr>
+              <w:t>fatal</w:t>
+            </w:r>
+            <w:proofErr w:type="gramEnd"/>
+            <w:r>
+              <w:rPr>
+                <w:rFonts w:ascii="Consolas" w:hAnsi="Consolas" w:cs="Consolas"/>
+                <w:color w:val="008000"/>
+                <w:sz w:val="19"/>
+                <w:szCs w:val="19"/>
+                <w:lang w:val="en-GB"/>
+              </w:rPr>
+              <w:t xml:space="preserve"> error: divide by zero. Handle it appropriately</w:t>
+            </w:r>
+          </w:p>
+          <w:p>
+            <w:pPr>
+              <w:autoSpaceDE w:val="0"/>
+              <w:autoSpaceDN w:val="0"/>
+              <w:adjustRightInd w:val="0"/>
+              <w:rPr>
+                <w:rFonts w:ascii="Consolas" w:hAnsi="Consolas" w:cs="Consolas"/>
+                <w:sz w:val="19"/>
+                <w:szCs w:val="19"/>
+                <w:lang w:val="en-GB"/>
+              </w:rPr>
+            </w:pPr>
+            <w:r>
+              <w:rPr>
+                <w:rFonts w:ascii="Consolas" w:hAnsi="Consolas" w:cs="Consolas"/>
+                <w:sz w:val="19"/>
+                <w:szCs w:val="19"/>
+                <w:lang w:val="en-GB"/>
+              </w:rPr>
+              <w:tab/>
+              <w:t>}</w:t>
+            </w:r>
+          </w:p>
+          <w:p>
+            <w:pPr>
+              <w:autoSpaceDE w:val="0"/>
+              <w:autoSpaceDN w:val="0"/>
+              <w:adjustRightInd w:val="0"/>
+              <w:rPr>
+                <w:rFonts w:ascii="Consolas" w:hAnsi="Consolas" w:cs="Consolas"/>
+                <w:sz w:val="19"/>
+                <w:szCs w:val="19"/>
+                <w:lang w:val="en-GB"/>
+              </w:rPr>
+            </w:pPr>
+            <w:r>
+              <w:rPr>
+                <w:rFonts w:ascii="Consolas" w:hAnsi="Consolas" w:cs="Consolas"/>
+                <w:sz w:val="19"/>
+                <w:szCs w:val="19"/>
+                <w:lang w:val="en-GB"/>
+              </w:rPr>
+              <w:tab/>
+            </w:r>
+            <w:r>
+              <w:rPr>
+                <w:rFonts w:ascii="Consolas" w:hAnsi="Consolas" w:cs="Consolas"/>
+                <w:color w:val="0000FF"/>
+                <w:sz w:val="19"/>
+                <w:szCs w:val="19"/>
+                <w:lang w:val="en-GB"/>
+              </w:rPr>
+              <w:t>else</w:t>
+            </w:r>
+          </w:p>
+          <w:p>
+            <w:pPr>
+              <w:autoSpaceDE w:val="0"/>
+              <w:autoSpaceDN w:val="0"/>
+              <w:adjustRightInd w:val="0"/>
+              <w:rPr>
+                <w:rFonts w:ascii="Consolas" w:hAnsi="Consolas" w:cs="Consolas"/>
+                <w:sz w:val="19"/>
+                <w:szCs w:val="19"/>
+                <w:lang w:val="en-GB"/>
+              </w:rPr>
+            </w:pPr>
+            <w:r>
+              <w:rPr>
+                <w:rFonts w:ascii="Consolas" w:hAnsi="Consolas" w:cs="Consolas"/>
+                <w:sz w:val="19"/>
+                <w:szCs w:val="19"/>
+                <w:lang w:val="en-GB"/>
+              </w:rPr>
+              <w:tab/>
+              <w:t>{</w:t>
+            </w:r>
+          </w:p>
+          <w:p>
+            <w:pPr>
+              <w:autoSpaceDE w:val="0"/>
+              <w:autoSpaceDN w:val="0"/>
+              <w:adjustRightInd w:val="0"/>
+              <w:rPr>
+                <w:rFonts w:ascii="Consolas" w:hAnsi="Consolas" w:cs="Consolas"/>
+                <w:sz w:val="19"/>
+                <w:szCs w:val="19"/>
+                <w:lang w:val="en-GB"/>
+              </w:rPr>
+            </w:pPr>
+            <w:r>
+              <w:rPr>
+                <w:rFonts w:ascii="Consolas" w:hAnsi="Consolas" w:cs="Consolas"/>
+                <w:sz w:val="19"/>
+                <w:szCs w:val="19"/>
+                <w:lang w:val="en-GB"/>
+              </w:rPr>
+              <w:tab/>
+            </w:r>
+            <w:r>
+              <w:rPr>
+                <w:rFonts w:ascii="Consolas" w:hAnsi="Consolas" w:cs="Consolas"/>
+                <w:sz w:val="19"/>
+                <w:szCs w:val="19"/>
+                <w:lang w:val="en-GB"/>
+              </w:rPr>
+              <w:tab/>
+            </w:r>
+            <w:proofErr w:type="spellStart"/>
+            <w:r>
+              <w:rPr>
+                <w:rFonts w:ascii="Consolas" w:hAnsi="Consolas" w:cs="Consolas"/>
+                <w:sz w:val="19"/>
+                <w:szCs w:val="19"/>
+                <w:lang w:val="en-GB"/>
+              </w:rPr>
+              <w:t>result.Simplify</w:t>
+            </w:r>
+            <w:proofErr w:type="spellEnd"/>
+            <w:r>
+              <w:rPr>
+                <w:rFonts w:ascii="Consolas" w:hAnsi="Consolas" w:cs="Consolas"/>
+                <w:sz w:val="19"/>
+                <w:szCs w:val="19"/>
+                <w:lang w:val="en-GB"/>
+              </w:rPr>
+              <w:t>();</w:t>
+            </w:r>
+          </w:p>
+          <w:p>
+            <w:pPr>
+              <w:autoSpaceDE w:val="0"/>
+              <w:autoSpaceDN w:val="0"/>
+              <w:adjustRightInd w:val="0"/>
+              <w:rPr>
+                <w:rFonts w:ascii="Consolas" w:hAnsi="Consolas" w:cs="Consolas"/>
+                <w:sz w:val="19"/>
+                <w:szCs w:val="19"/>
+                <w:lang w:val="en-GB"/>
+              </w:rPr>
+            </w:pPr>
+            <w:r>
+              <w:rPr>
+                <w:rFonts w:ascii="Consolas" w:hAnsi="Consolas" w:cs="Consolas"/>
+                <w:sz w:val="19"/>
+                <w:szCs w:val="19"/>
+                <w:lang w:val="en-GB"/>
+              </w:rPr>
+              <w:tab/>
+              <w:t>}</w:t>
+            </w:r>
+          </w:p>
+          <w:p>
+            <w:pPr>
+              <w:autoSpaceDE w:val="0"/>
+              <w:autoSpaceDN w:val="0"/>
+              <w:adjustRightInd w:val="0"/>
+              <w:rPr>
+                <w:rFonts w:ascii="Consolas" w:hAnsi="Consolas" w:cs="Consolas"/>
+                <w:sz w:val="19"/>
+                <w:szCs w:val="19"/>
+                <w:lang w:val="en-GB"/>
+              </w:rPr>
+            </w:pPr>
+            <w:r>
+              <w:rPr>
+                <w:rFonts w:ascii="Consolas" w:hAnsi="Consolas" w:cs="Consolas"/>
+                <w:sz w:val="19"/>
+                <w:szCs w:val="19"/>
+                <w:lang w:val="en-GB"/>
+              </w:rPr>
+              <w:tab/>
+            </w:r>
+            <w:r>
+              <w:rPr>
+                <w:rFonts w:ascii="Consolas" w:hAnsi="Consolas" w:cs="Consolas"/>
+                <w:color w:val="0000FF"/>
+                <w:sz w:val="19"/>
+                <w:szCs w:val="19"/>
+                <w:lang w:val="en-GB"/>
+              </w:rPr>
+              <w:t>return</w:t>
+            </w:r>
+            <w:r>
+              <w:rPr>
+                <w:rFonts w:ascii="Consolas" w:hAnsi="Consolas" w:cs="Consolas"/>
+                <w:sz w:val="19"/>
+                <w:szCs w:val="19"/>
+                <w:lang w:val="en-GB"/>
+              </w:rPr>
+              <w:t xml:space="preserve"> result;</w:t>
+            </w:r>
+          </w:p>
+          <w:p>
+            <w:pPr>
+              <w:autoSpaceDE w:val="0"/>
+              <w:autoSpaceDN w:val="0"/>
+              <w:adjustRightInd w:val="0"/>
+              <w:rPr>
+                <w:rFonts w:ascii="Consolas" w:hAnsi="Consolas" w:cs="Consolas"/>
+                <w:sz w:val="19"/>
+                <w:szCs w:val="19"/>
+                <w:lang w:val="en-GB"/>
+              </w:rPr>
+            </w:pPr>
+            <w:r>
+              <w:rPr>
+                <w:rFonts w:ascii="Consolas" w:hAnsi="Consolas" w:cs="Consolas"/>
+                <w:sz w:val="19"/>
+                <w:szCs w:val="19"/>
+                <w:lang w:val="en-GB"/>
+              </w:rPr>
+              <w:t>}</w:t>
+            </w:r>
+          </w:p>
+          <w:p>
+            <w:pPr>
+              <w:autoSpaceDE w:val="0"/>
+              <w:autoSpaceDN w:val="0"/>
+              <w:adjustRightInd w:val="0"/>
+              <w:rPr>
+                <w:rFonts w:ascii="Consolas" w:hAnsi="Consolas" w:cs="Consolas"/>
+                <w:sz w:val="19"/>
+                <w:szCs w:val="19"/>
+                <w:lang w:val="en-GB"/>
+              </w:rPr>
+            </w:pPr>
+          </w:p>
+          <w:p>
+            <w:pPr>
+              <w:autoSpaceDE w:val="0"/>
+              <w:autoSpaceDN w:val="0"/>
+              <w:adjustRightInd w:val="0"/>
+              <w:rPr>
+                <w:rFonts w:ascii="Consolas" w:hAnsi="Consolas" w:cs="Consolas"/>
+                <w:sz w:val="19"/>
+                <w:szCs w:val="19"/>
+                <w:lang w:val="en-GB"/>
+              </w:rPr>
+            </w:pPr>
+            <w:r>
+              <w:rPr>
+                <w:rFonts w:ascii="Consolas" w:hAnsi="Consolas" w:cs="Consolas"/>
+                <w:color w:val="0000FF"/>
+                <w:sz w:val="19"/>
+                <w:szCs w:val="19"/>
+                <w:lang w:val="en-GB"/>
+              </w:rPr>
+              <w:t>bool</w:t>
+            </w:r>
+            <w:r>
+              <w:rPr>
+                <w:rFonts w:ascii="Consolas" w:hAnsi="Consolas" w:cs="Consolas"/>
+                <w:sz w:val="19"/>
+                <w:szCs w:val="19"/>
+                <w:lang w:val="en-GB"/>
+              </w:rPr>
+              <w:t xml:space="preserve"> Rational::</w:t>
+            </w:r>
+            <w:r>
+              <w:rPr>
+                <w:rFonts w:ascii="Consolas" w:hAnsi="Consolas" w:cs="Consolas"/>
+                <w:color w:val="0000FF"/>
+                <w:sz w:val="19"/>
+                <w:szCs w:val="19"/>
+                <w:lang w:val="en-GB"/>
+              </w:rPr>
+              <w:t>operator</w:t>
+            </w:r>
+            <w:r>
+              <w:rPr>
+                <w:rFonts w:ascii="Consolas" w:hAnsi="Consolas" w:cs="Consolas"/>
+                <w:sz w:val="19"/>
+                <w:szCs w:val="19"/>
+                <w:lang w:val="en-GB"/>
+              </w:rPr>
+              <w:t>==(</w:t>
+            </w:r>
+            <w:proofErr w:type="spellStart"/>
+            <w:r>
+              <w:rPr>
+                <w:rFonts w:ascii="Consolas" w:hAnsi="Consolas" w:cs="Consolas"/>
+                <w:color w:val="0000FF"/>
+                <w:sz w:val="19"/>
+                <w:szCs w:val="19"/>
+                <w:lang w:val="en-GB"/>
+              </w:rPr>
+              <w:t>const</w:t>
+            </w:r>
+            <w:proofErr w:type="spellEnd"/>
+            <w:r>
+              <w:rPr>
+                <w:rFonts w:ascii="Consolas" w:hAnsi="Consolas" w:cs="Consolas"/>
+                <w:sz w:val="19"/>
+                <w:szCs w:val="19"/>
+                <w:lang w:val="en-GB"/>
+              </w:rPr>
+              <w:t xml:space="preserve"> Rational r)</w:t>
+            </w:r>
+          </w:p>
+          <w:p>
+            <w:pPr>
+              <w:autoSpaceDE w:val="0"/>
+              <w:autoSpaceDN w:val="0"/>
+              <w:adjustRightInd w:val="0"/>
+              <w:rPr>
+                <w:rFonts w:ascii="Consolas" w:hAnsi="Consolas" w:cs="Consolas"/>
+                <w:sz w:val="19"/>
+                <w:szCs w:val="19"/>
+                <w:lang w:val="en-GB"/>
+              </w:rPr>
+            </w:pPr>
+            <w:r>
+              <w:rPr>
+                <w:rFonts w:ascii="Consolas" w:hAnsi="Consolas" w:cs="Consolas"/>
+                <w:sz w:val="19"/>
+                <w:szCs w:val="19"/>
+                <w:lang w:val="en-GB"/>
+              </w:rPr>
+              <w:t>{</w:t>
+            </w:r>
+          </w:p>
+          <w:p>
+            <w:pPr>
+              <w:autoSpaceDE w:val="0"/>
+              <w:autoSpaceDN w:val="0"/>
+              <w:adjustRightInd w:val="0"/>
+              <w:rPr>
+                <w:rFonts w:ascii="Consolas" w:hAnsi="Consolas" w:cs="Consolas"/>
+                <w:sz w:val="19"/>
+                <w:szCs w:val="19"/>
+                <w:lang w:val="en-GB"/>
+              </w:rPr>
+            </w:pPr>
+            <w:r>
+              <w:rPr>
+                <w:rFonts w:ascii="Consolas" w:hAnsi="Consolas" w:cs="Consolas"/>
+                <w:sz w:val="19"/>
+                <w:szCs w:val="19"/>
+                <w:lang w:val="en-GB"/>
+              </w:rPr>
+              <w:tab/>
+            </w:r>
+            <w:r>
+              <w:rPr>
+                <w:rFonts w:ascii="Consolas" w:hAnsi="Consolas" w:cs="Consolas"/>
+                <w:color w:val="0000FF"/>
+                <w:sz w:val="19"/>
+                <w:szCs w:val="19"/>
+                <w:lang w:val="en-GB"/>
+              </w:rPr>
+              <w:t>return</w:t>
+            </w:r>
+            <w:r>
+              <w:rPr>
+                <w:rFonts w:ascii="Consolas" w:hAnsi="Consolas" w:cs="Consolas"/>
+                <w:sz w:val="19"/>
+                <w:szCs w:val="19"/>
+                <w:lang w:val="en-GB"/>
+              </w:rPr>
+              <w:t xml:space="preserve"> </w:t>
+            </w:r>
+            <w:proofErr w:type="spellStart"/>
+            <w:r>
+              <w:rPr>
+                <w:rFonts w:ascii="Consolas" w:hAnsi="Consolas" w:cs="Consolas"/>
+                <w:sz w:val="19"/>
+                <w:szCs w:val="19"/>
+                <w:lang w:val="en-GB"/>
+              </w:rPr>
+              <w:t>r.numerator</w:t>
+            </w:r>
+            <w:proofErr w:type="spellEnd"/>
+            <w:r>
+              <w:rPr>
+                <w:rFonts w:ascii="Consolas" w:hAnsi="Consolas" w:cs="Consolas"/>
+                <w:sz w:val="19"/>
+                <w:szCs w:val="19"/>
+                <w:lang w:val="en-GB"/>
+              </w:rPr>
+              <w:t xml:space="preserve"> * denominator == numerator * </w:t>
+            </w:r>
+            <w:proofErr w:type="spellStart"/>
+            <w:r>
+              <w:rPr>
+                <w:rFonts w:ascii="Consolas" w:hAnsi="Consolas" w:cs="Consolas"/>
+                <w:sz w:val="19"/>
+                <w:szCs w:val="19"/>
+                <w:lang w:val="en-GB"/>
+              </w:rPr>
+              <w:t>r.denominator</w:t>
+            </w:r>
+            <w:proofErr w:type="spellEnd"/>
+            <w:r>
+              <w:rPr>
+                <w:rFonts w:ascii="Consolas" w:hAnsi="Consolas" w:cs="Consolas"/>
+                <w:sz w:val="19"/>
+                <w:szCs w:val="19"/>
+                <w:lang w:val="en-GB"/>
+              </w:rPr>
+              <w:t>;</w:t>
+            </w:r>
+          </w:p>
+          <w:p>
+            <w:pPr>
+              <w:autoSpaceDE w:val="0"/>
+              <w:autoSpaceDN w:val="0"/>
+              <w:adjustRightInd w:val="0"/>
+              <w:rPr>
+                <w:rFonts w:ascii="Consolas" w:hAnsi="Consolas" w:cs="Consolas"/>
+                <w:sz w:val="19"/>
+                <w:szCs w:val="19"/>
+                <w:lang w:val="en-GB"/>
+              </w:rPr>
+            </w:pPr>
+            <w:r>
+              <w:rPr>
+                <w:rFonts w:ascii="Consolas" w:hAnsi="Consolas" w:cs="Consolas"/>
+                <w:sz w:val="19"/>
+                <w:szCs w:val="19"/>
+                <w:lang w:val="en-GB"/>
+              </w:rPr>
+              <w:t>}</w:t>
+            </w:r>
+          </w:p>
+          <w:p>
+            <w:pPr>
+              <w:autoSpaceDE w:val="0"/>
+              <w:autoSpaceDN w:val="0"/>
+              <w:adjustRightInd w:val="0"/>
+              <w:rPr>
+                <w:rFonts w:ascii="Consolas" w:hAnsi="Consolas" w:cs="Consolas"/>
+                <w:sz w:val="19"/>
+                <w:szCs w:val="19"/>
+                <w:lang w:val="en-GB"/>
+              </w:rPr>
+            </w:pPr>
+          </w:p>
+          <w:p>
+            <w:pPr>
+              <w:autoSpaceDE w:val="0"/>
+              <w:autoSpaceDN w:val="0"/>
+              <w:adjustRightInd w:val="0"/>
+              <w:rPr>
+                <w:rFonts w:ascii="Consolas" w:hAnsi="Consolas" w:cs="Consolas"/>
+                <w:sz w:val="19"/>
+                <w:szCs w:val="19"/>
+                <w:lang w:val="en-GB"/>
+              </w:rPr>
+            </w:pPr>
+            <w:r>
+              <w:rPr>
+                <w:rFonts w:ascii="Consolas" w:hAnsi="Consolas" w:cs="Consolas"/>
+                <w:color w:val="0000FF"/>
+                <w:sz w:val="19"/>
+                <w:szCs w:val="19"/>
+                <w:lang w:val="en-GB"/>
+              </w:rPr>
+              <w:t>static</w:t>
+            </w:r>
+            <w:r>
+              <w:rPr>
+                <w:rFonts w:ascii="Consolas" w:hAnsi="Consolas" w:cs="Consolas"/>
+                <w:sz w:val="19"/>
+                <w:szCs w:val="19"/>
+                <w:lang w:val="en-GB"/>
+              </w:rPr>
+              <w:t xml:space="preserve"> </w:t>
+            </w:r>
+            <w:proofErr w:type="spellStart"/>
+            <w:r>
+              <w:rPr>
+                <w:rFonts w:ascii="Consolas" w:hAnsi="Consolas" w:cs="Consolas"/>
+                <w:color w:val="0000FF"/>
+                <w:sz w:val="19"/>
+                <w:szCs w:val="19"/>
+                <w:lang w:val="en-GB"/>
+              </w:rPr>
+              <w:t>int</w:t>
+            </w:r>
+            <w:proofErr w:type="spellEnd"/>
+            <w:r>
+              <w:rPr>
+                <w:rFonts w:ascii="Consolas" w:hAnsi="Consolas" w:cs="Consolas"/>
+                <w:sz w:val="19"/>
+                <w:szCs w:val="19"/>
+                <w:lang w:val="en-GB"/>
+              </w:rPr>
+              <w:t xml:space="preserve"> </w:t>
+            </w:r>
+            <w:proofErr w:type="spellStart"/>
+            <w:r>
+              <w:rPr>
+                <w:rFonts w:ascii="Consolas" w:hAnsi="Consolas" w:cs="Consolas"/>
+                <w:sz w:val="19"/>
+                <w:szCs w:val="19"/>
+                <w:lang w:val="en-GB"/>
+              </w:rPr>
+              <w:t>FindCommonDivisor</w:t>
+            </w:r>
+            <w:proofErr w:type="spellEnd"/>
+            <w:r>
+              <w:rPr>
+                <w:rFonts w:ascii="Consolas" w:hAnsi="Consolas" w:cs="Consolas"/>
+                <w:sz w:val="19"/>
+                <w:szCs w:val="19"/>
+                <w:lang w:val="en-GB"/>
+              </w:rPr>
+              <w:t>(</w:t>
+            </w:r>
+            <w:proofErr w:type="spellStart"/>
+            <w:r>
+              <w:rPr>
+                <w:rFonts w:ascii="Consolas" w:hAnsi="Consolas" w:cs="Consolas"/>
+                <w:color w:val="0000FF"/>
+                <w:sz w:val="19"/>
+                <w:szCs w:val="19"/>
+                <w:lang w:val="en-GB"/>
+              </w:rPr>
+              <w:t>const</w:t>
+            </w:r>
+            <w:proofErr w:type="spellEnd"/>
+            <w:r>
+              <w:rPr>
+                <w:rFonts w:ascii="Consolas" w:hAnsi="Consolas" w:cs="Consolas"/>
+                <w:sz w:val="19"/>
+                <w:szCs w:val="19"/>
+                <w:lang w:val="en-GB"/>
+              </w:rPr>
+              <w:t xml:space="preserve"> </w:t>
+            </w:r>
+            <w:proofErr w:type="spellStart"/>
+            <w:r>
+              <w:rPr>
+                <w:rFonts w:ascii="Consolas" w:hAnsi="Consolas" w:cs="Consolas"/>
+                <w:color w:val="0000FF"/>
+                <w:sz w:val="19"/>
+                <w:szCs w:val="19"/>
+                <w:lang w:val="en-GB"/>
+              </w:rPr>
+              <w:t>int</w:t>
+            </w:r>
+            <w:proofErr w:type="spellEnd"/>
+            <w:r>
+              <w:rPr>
+                <w:rFonts w:ascii="Consolas" w:hAnsi="Consolas" w:cs="Consolas"/>
+                <w:sz w:val="19"/>
+                <w:szCs w:val="19"/>
+                <w:lang w:val="en-GB"/>
+              </w:rPr>
+              <w:t xml:space="preserve"> i1,</w:t>
+            </w:r>
+            <w:r>
+              <w:rPr>
+                <w:rFonts w:ascii="Consolas" w:hAnsi="Consolas" w:cs="Consolas"/>
+                <w:color w:val="0000FF"/>
+                <w:sz w:val="19"/>
+                <w:szCs w:val="19"/>
+                <w:lang w:val="en-GB"/>
+              </w:rPr>
+              <w:t>const</w:t>
+            </w:r>
+            <w:r>
+              <w:rPr>
+                <w:rFonts w:ascii="Consolas" w:hAnsi="Consolas" w:cs="Consolas"/>
+                <w:sz w:val="19"/>
+                <w:szCs w:val="19"/>
+                <w:lang w:val="en-GB"/>
+              </w:rPr>
+              <w:t xml:space="preserve"> </w:t>
+            </w:r>
+            <w:proofErr w:type="spellStart"/>
+            <w:r>
+              <w:rPr>
+                <w:rFonts w:ascii="Consolas" w:hAnsi="Consolas" w:cs="Consolas"/>
+                <w:color w:val="0000FF"/>
+                <w:sz w:val="19"/>
+                <w:szCs w:val="19"/>
+                <w:lang w:val="en-GB"/>
+              </w:rPr>
+              <w:t>int</w:t>
+            </w:r>
+            <w:proofErr w:type="spellEnd"/>
+            <w:r>
+              <w:rPr>
+                <w:rFonts w:ascii="Consolas" w:hAnsi="Consolas" w:cs="Consolas"/>
+                <w:sz w:val="19"/>
+                <w:szCs w:val="19"/>
+                <w:lang w:val="en-GB"/>
+              </w:rPr>
+              <w:t xml:space="preserve"> i2)</w:t>
+            </w:r>
+          </w:p>
+          <w:p>
+            <w:pPr>
+              <w:autoSpaceDE w:val="0"/>
+              <w:autoSpaceDN w:val="0"/>
+              <w:adjustRightInd w:val="0"/>
+              <w:rPr>
+                <w:rFonts w:ascii="Consolas" w:hAnsi="Consolas" w:cs="Consolas"/>
+                <w:sz w:val="19"/>
+                <w:szCs w:val="19"/>
+                <w:lang w:val="en-GB"/>
+              </w:rPr>
+            </w:pPr>
+            <w:r>
+              <w:rPr>
+                <w:rFonts w:ascii="Consolas" w:hAnsi="Consolas" w:cs="Consolas"/>
+                <w:sz w:val="19"/>
+                <w:szCs w:val="19"/>
+                <w:lang w:val="en-GB"/>
+              </w:rPr>
+              <w:t>{</w:t>
+            </w:r>
+          </w:p>
+          <w:p>
+            <w:pPr>
+              <w:autoSpaceDE w:val="0"/>
+              <w:autoSpaceDN w:val="0"/>
+              <w:adjustRightInd w:val="0"/>
+              <w:rPr>
+                <w:rFonts w:ascii="Consolas" w:hAnsi="Consolas" w:cs="Consolas"/>
+                <w:sz w:val="19"/>
+                <w:szCs w:val="19"/>
+                <w:lang w:val="en-GB"/>
+              </w:rPr>
+            </w:pPr>
+            <w:r>
+              <w:rPr>
+                <w:rFonts w:ascii="Consolas" w:hAnsi="Consolas" w:cs="Consolas"/>
+                <w:sz w:val="19"/>
+                <w:szCs w:val="19"/>
+                <w:lang w:val="en-GB"/>
+              </w:rPr>
+              <w:tab/>
+            </w:r>
+            <w:proofErr w:type="spellStart"/>
+            <w:r>
+              <w:rPr>
+                <w:rFonts w:ascii="Consolas" w:hAnsi="Consolas" w:cs="Consolas"/>
+                <w:color w:val="0000FF"/>
+                <w:sz w:val="19"/>
+                <w:szCs w:val="19"/>
+                <w:lang w:val="en-GB"/>
+              </w:rPr>
+              <w:t>int</w:t>
+            </w:r>
+            <w:proofErr w:type="spellEnd"/>
+            <w:r>
+              <w:rPr>
+                <w:rFonts w:ascii="Consolas" w:hAnsi="Consolas" w:cs="Consolas"/>
+                <w:sz w:val="19"/>
+                <w:szCs w:val="19"/>
+                <w:lang w:val="en-GB"/>
+              </w:rPr>
+              <w:t xml:space="preserve"> </w:t>
+            </w:r>
+            <w:proofErr w:type="spellStart"/>
+            <w:r>
+              <w:rPr>
+                <w:rFonts w:ascii="Consolas" w:hAnsi="Consolas" w:cs="Consolas"/>
+                <w:sz w:val="19"/>
+                <w:szCs w:val="19"/>
+                <w:lang w:val="en-GB"/>
+              </w:rPr>
+              <w:t>i</w:t>
+            </w:r>
+            <w:proofErr w:type="spellEnd"/>
+            <w:r>
+              <w:rPr>
+                <w:rFonts w:ascii="Consolas" w:hAnsi="Consolas" w:cs="Consolas"/>
+                <w:sz w:val="19"/>
+                <w:szCs w:val="19"/>
+                <w:lang w:val="en-GB"/>
+              </w:rPr>
+              <w:t>, min = i1;</w:t>
+            </w:r>
+          </w:p>
+          <w:p>
+            <w:pPr>
+              <w:autoSpaceDE w:val="0"/>
+              <w:autoSpaceDN w:val="0"/>
+              <w:adjustRightInd w:val="0"/>
+              <w:rPr>
+                <w:rFonts w:ascii="Consolas" w:hAnsi="Consolas" w:cs="Consolas"/>
+                <w:sz w:val="19"/>
+                <w:szCs w:val="19"/>
+                <w:lang w:val="en-GB"/>
+              </w:rPr>
+            </w:pPr>
+            <w:r>
+              <w:rPr>
+                <w:rFonts w:ascii="Consolas" w:hAnsi="Consolas" w:cs="Consolas"/>
+                <w:sz w:val="19"/>
+                <w:szCs w:val="19"/>
+                <w:lang w:val="en-GB"/>
+              </w:rPr>
+              <w:tab/>
+            </w:r>
+            <w:r>
+              <w:rPr>
+                <w:rFonts w:ascii="Consolas" w:hAnsi="Consolas" w:cs="Consolas"/>
+                <w:color w:val="0000FF"/>
+                <w:sz w:val="19"/>
+                <w:szCs w:val="19"/>
+                <w:lang w:val="en-GB"/>
+              </w:rPr>
+              <w:t>if</w:t>
+            </w:r>
+            <w:r>
+              <w:rPr>
+                <w:rFonts w:ascii="Consolas" w:hAnsi="Consolas" w:cs="Consolas"/>
+                <w:sz w:val="19"/>
+                <w:szCs w:val="19"/>
+                <w:lang w:val="en-GB"/>
+              </w:rPr>
+              <w:t>( min &gt; i2 )</w:t>
+            </w:r>
+          </w:p>
+          <w:p>
+            <w:pPr>
+              <w:autoSpaceDE w:val="0"/>
+              <w:autoSpaceDN w:val="0"/>
+              <w:adjustRightInd w:val="0"/>
+              <w:rPr>
+                <w:rFonts w:ascii="Consolas" w:hAnsi="Consolas" w:cs="Consolas"/>
+                <w:sz w:val="19"/>
+                <w:szCs w:val="19"/>
+                <w:lang w:val="en-GB"/>
+              </w:rPr>
+            </w:pPr>
+            <w:r>
+              <w:rPr>
+                <w:rFonts w:ascii="Consolas" w:hAnsi="Consolas" w:cs="Consolas"/>
+                <w:sz w:val="19"/>
+                <w:szCs w:val="19"/>
+                <w:lang w:val="en-GB"/>
+              </w:rPr>
+              <w:tab/>
+              <w:t>{</w:t>
+            </w:r>
+          </w:p>
+          <w:p>
+            <w:pPr>
+              <w:autoSpaceDE w:val="0"/>
+              <w:autoSpaceDN w:val="0"/>
+              <w:adjustRightInd w:val="0"/>
+              <w:rPr>
+                <w:rFonts w:ascii="Consolas" w:hAnsi="Consolas" w:cs="Consolas"/>
+                <w:sz w:val="19"/>
+                <w:szCs w:val="19"/>
+                <w:lang w:val="en-GB"/>
+              </w:rPr>
+            </w:pPr>
+            <w:r>
+              <w:rPr>
+                <w:rFonts w:ascii="Consolas" w:hAnsi="Consolas" w:cs="Consolas"/>
+                <w:sz w:val="19"/>
+                <w:szCs w:val="19"/>
+                <w:lang w:val="en-GB"/>
+              </w:rPr>
+              <w:tab/>
+            </w:r>
+            <w:r>
+              <w:rPr>
+                <w:rFonts w:ascii="Consolas" w:hAnsi="Consolas" w:cs="Consolas"/>
+                <w:sz w:val="19"/>
+                <w:szCs w:val="19"/>
+                <w:lang w:val="en-GB"/>
+              </w:rPr>
+              <w:tab/>
+              <w:t>min = i2;</w:t>
+            </w:r>
+          </w:p>
+          <w:p>
+            <w:pPr>
+              <w:autoSpaceDE w:val="0"/>
+              <w:autoSpaceDN w:val="0"/>
+              <w:adjustRightInd w:val="0"/>
+              <w:rPr>
+                <w:rFonts w:ascii="Consolas" w:hAnsi="Consolas" w:cs="Consolas"/>
+                <w:sz w:val="19"/>
+                <w:szCs w:val="19"/>
+                <w:lang w:val="en-GB"/>
+              </w:rPr>
+            </w:pPr>
+            <w:r>
+              <w:rPr>
+                <w:rFonts w:ascii="Consolas" w:hAnsi="Consolas" w:cs="Consolas"/>
+                <w:sz w:val="19"/>
+                <w:szCs w:val="19"/>
+                <w:lang w:val="en-GB"/>
+              </w:rPr>
+              <w:tab/>
+              <w:t>}</w:t>
+            </w:r>
+          </w:p>
+          <w:p>
+            <w:pPr>
+              <w:autoSpaceDE w:val="0"/>
+              <w:autoSpaceDN w:val="0"/>
+              <w:adjustRightInd w:val="0"/>
+              <w:rPr>
+                <w:rFonts w:ascii="Consolas" w:hAnsi="Consolas" w:cs="Consolas"/>
+                <w:sz w:val="19"/>
+                <w:szCs w:val="19"/>
+                <w:lang w:val="en-GB"/>
+              </w:rPr>
+            </w:pPr>
+          </w:p>
+          <w:p>
+            <w:pPr>
+              <w:autoSpaceDE w:val="0"/>
+              <w:autoSpaceDN w:val="0"/>
+              <w:adjustRightInd w:val="0"/>
+              <w:rPr>
+                <w:rFonts w:ascii="Consolas" w:hAnsi="Consolas" w:cs="Consolas"/>
+                <w:sz w:val="19"/>
+                <w:szCs w:val="19"/>
+                <w:lang w:val="en-GB"/>
+              </w:rPr>
+            </w:pPr>
+            <w:r>
+              <w:rPr>
+                <w:rFonts w:ascii="Consolas" w:hAnsi="Consolas" w:cs="Consolas"/>
+                <w:sz w:val="19"/>
+                <w:szCs w:val="19"/>
+                <w:lang w:val="en-GB"/>
+              </w:rPr>
+              <w:tab/>
+            </w:r>
+            <w:r>
+              <w:rPr>
+                <w:rFonts w:ascii="Consolas" w:hAnsi="Consolas" w:cs="Consolas"/>
+                <w:color w:val="0000FF"/>
+                <w:sz w:val="19"/>
+                <w:szCs w:val="19"/>
+                <w:lang w:val="en-GB"/>
+              </w:rPr>
+              <w:t>for</w:t>
+            </w:r>
+            <w:r>
+              <w:rPr>
+                <w:rFonts w:ascii="Consolas" w:hAnsi="Consolas" w:cs="Consolas"/>
+                <w:sz w:val="19"/>
+                <w:szCs w:val="19"/>
+                <w:lang w:val="en-GB"/>
+              </w:rPr>
+              <w:t>(</w:t>
+            </w:r>
+            <w:proofErr w:type="spellStart"/>
+            <w:r>
+              <w:rPr>
+                <w:rFonts w:ascii="Consolas" w:hAnsi="Consolas" w:cs="Consolas"/>
+                <w:sz w:val="19"/>
+                <w:szCs w:val="19"/>
+                <w:lang w:val="en-GB"/>
+              </w:rPr>
+              <w:t>i</w:t>
+            </w:r>
+            <w:proofErr w:type="spellEnd"/>
+            <w:r>
+              <w:rPr>
+                <w:rFonts w:ascii="Consolas" w:hAnsi="Consolas" w:cs="Consolas"/>
+                <w:sz w:val="19"/>
+                <w:szCs w:val="19"/>
+                <w:lang w:val="en-GB"/>
+              </w:rPr>
+              <w:t xml:space="preserve">=min; </w:t>
+            </w:r>
+            <w:proofErr w:type="spellStart"/>
+            <w:r>
+              <w:rPr>
+                <w:rFonts w:ascii="Consolas" w:hAnsi="Consolas" w:cs="Consolas"/>
+                <w:sz w:val="19"/>
+                <w:szCs w:val="19"/>
+                <w:lang w:val="en-GB"/>
+              </w:rPr>
+              <w:t>i</w:t>
+            </w:r>
+            <w:proofErr w:type="spellEnd"/>
+            <w:r>
+              <w:rPr>
+                <w:rFonts w:ascii="Consolas" w:hAnsi="Consolas" w:cs="Consolas"/>
+                <w:sz w:val="19"/>
+                <w:szCs w:val="19"/>
+                <w:lang w:val="en-GB"/>
+              </w:rPr>
+              <w:t xml:space="preserve">&gt;0; </w:t>
+            </w:r>
+            <w:proofErr w:type="spellStart"/>
+            <w:r>
+              <w:rPr>
+                <w:rFonts w:ascii="Consolas" w:hAnsi="Consolas" w:cs="Consolas"/>
+                <w:sz w:val="19"/>
+                <w:szCs w:val="19"/>
+                <w:lang w:val="en-GB"/>
+              </w:rPr>
+              <w:t>i</w:t>
+            </w:r>
+            <w:proofErr w:type="spellEnd"/>
+            <w:r>
+              <w:rPr>
+                <w:rFonts w:ascii="Consolas" w:hAnsi="Consolas" w:cs="Consolas"/>
+                <w:sz w:val="19"/>
+                <w:szCs w:val="19"/>
+                <w:lang w:val="en-GB"/>
+              </w:rPr>
+              <w:t>--)</w:t>
+            </w:r>
+          </w:p>
+          <w:p>
+            <w:pPr>
+              <w:autoSpaceDE w:val="0"/>
+              <w:autoSpaceDN w:val="0"/>
+              <w:adjustRightInd w:val="0"/>
+              <w:rPr>
+                <w:rFonts w:ascii="Consolas" w:hAnsi="Consolas" w:cs="Consolas"/>
+                <w:sz w:val="19"/>
+                <w:szCs w:val="19"/>
+                <w:lang w:val="en-GB"/>
+              </w:rPr>
+            </w:pPr>
+            <w:r>
+              <w:rPr>
+                <w:rFonts w:ascii="Consolas" w:hAnsi="Consolas" w:cs="Consolas"/>
+                <w:sz w:val="19"/>
+                <w:szCs w:val="19"/>
+                <w:lang w:val="en-GB"/>
+              </w:rPr>
+              <w:tab/>
+              <w:t>{</w:t>
+            </w:r>
+          </w:p>
+          <w:p>
+            <w:pPr>
+              <w:autoSpaceDE w:val="0"/>
+              <w:autoSpaceDN w:val="0"/>
+              <w:adjustRightInd w:val="0"/>
+              <w:rPr>
+                <w:rFonts w:ascii="Consolas" w:hAnsi="Consolas" w:cs="Consolas"/>
+                <w:sz w:val="19"/>
+                <w:szCs w:val="19"/>
+                <w:lang w:val="en-GB"/>
+              </w:rPr>
+            </w:pPr>
+            <w:r>
+              <w:rPr>
+                <w:rFonts w:ascii="Consolas" w:hAnsi="Consolas" w:cs="Consolas"/>
+                <w:sz w:val="19"/>
+                <w:szCs w:val="19"/>
+                <w:lang w:val="en-GB"/>
+              </w:rPr>
+              <w:tab/>
+            </w:r>
+            <w:r>
+              <w:rPr>
+                <w:rFonts w:ascii="Consolas" w:hAnsi="Consolas" w:cs="Consolas"/>
+                <w:sz w:val="19"/>
+                <w:szCs w:val="19"/>
+                <w:lang w:val="en-GB"/>
+              </w:rPr>
+              <w:tab/>
+            </w:r>
+            <w:r>
+              <w:rPr>
+                <w:rFonts w:ascii="Consolas" w:hAnsi="Consolas" w:cs="Consolas"/>
+                <w:color w:val="0000FF"/>
+                <w:sz w:val="19"/>
+                <w:szCs w:val="19"/>
+                <w:lang w:val="en-GB"/>
+              </w:rPr>
+              <w:t>if</w:t>
+            </w:r>
+            <w:r>
+              <w:rPr>
+                <w:rFonts w:ascii="Consolas" w:hAnsi="Consolas" w:cs="Consolas"/>
+                <w:sz w:val="19"/>
+                <w:szCs w:val="19"/>
+                <w:lang w:val="en-GB"/>
+              </w:rPr>
+              <w:t>( (0 == i1%i) &amp;&amp; (0 == i2%i) )</w:t>
+            </w:r>
+          </w:p>
+          <w:p>
+            <w:pPr>
+              <w:autoSpaceDE w:val="0"/>
+              <w:autoSpaceDN w:val="0"/>
+              <w:adjustRightInd w:val="0"/>
+              <w:rPr>
+                <w:rFonts w:ascii="Consolas" w:hAnsi="Consolas" w:cs="Consolas"/>
+                <w:sz w:val="19"/>
+                <w:szCs w:val="19"/>
+                <w:lang w:val="en-GB"/>
+              </w:rPr>
+            </w:pPr>
+            <w:r>
+              <w:rPr>
+                <w:rFonts w:ascii="Consolas" w:hAnsi="Consolas" w:cs="Consolas"/>
+                <w:sz w:val="19"/>
+                <w:szCs w:val="19"/>
+                <w:lang w:val="en-GB"/>
+              </w:rPr>
+              <w:tab/>
+            </w:r>
+            <w:r>
+              <w:rPr>
+                <w:rFonts w:ascii="Consolas" w:hAnsi="Consolas" w:cs="Consolas"/>
+                <w:sz w:val="19"/>
+                <w:szCs w:val="19"/>
+                <w:lang w:val="en-GB"/>
+              </w:rPr>
+              <w:tab/>
+            </w:r>
+            <w:r>
+              <w:rPr>
+                <w:rFonts w:ascii="Consolas" w:hAnsi="Consolas" w:cs="Consolas"/>
+                <w:sz w:val="19"/>
+                <w:szCs w:val="19"/>
+                <w:lang w:val="en-GB"/>
+              </w:rPr>
+              <w:tab/>
+            </w:r>
+            <w:r>
+              <w:rPr>
+                <w:rFonts w:ascii="Consolas" w:hAnsi="Consolas" w:cs="Consolas"/>
+                <w:color w:val="0000FF"/>
+                <w:sz w:val="19"/>
+                <w:szCs w:val="19"/>
+                <w:lang w:val="en-GB"/>
+              </w:rPr>
+              <w:t>return</w:t>
+            </w:r>
+            <w:r>
+              <w:rPr>
+                <w:rFonts w:ascii="Consolas" w:hAnsi="Consolas" w:cs="Consolas"/>
+                <w:sz w:val="19"/>
+                <w:szCs w:val="19"/>
+                <w:lang w:val="en-GB"/>
+              </w:rPr>
+              <w:t xml:space="preserve"> </w:t>
+            </w:r>
+            <w:proofErr w:type="spellStart"/>
+            <w:r>
+              <w:rPr>
+                <w:rFonts w:ascii="Consolas" w:hAnsi="Consolas" w:cs="Consolas"/>
+                <w:sz w:val="19"/>
+                <w:szCs w:val="19"/>
+                <w:lang w:val="en-GB"/>
+              </w:rPr>
+              <w:t>i</w:t>
+            </w:r>
+            <w:proofErr w:type="spellEnd"/>
+            <w:r>
+              <w:rPr>
+                <w:rFonts w:ascii="Consolas" w:hAnsi="Consolas" w:cs="Consolas"/>
+                <w:sz w:val="19"/>
+                <w:szCs w:val="19"/>
+                <w:lang w:val="en-GB"/>
+              </w:rPr>
+              <w:t>;</w:t>
+            </w:r>
+          </w:p>
+          <w:p>
+            <w:pPr>
+              <w:autoSpaceDE w:val="0"/>
+              <w:autoSpaceDN w:val="0"/>
+              <w:adjustRightInd w:val="0"/>
+              <w:rPr>
+                <w:rFonts w:ascii="Consolas" w:hAnsi="Consolas" w:cs="Consolas"/>
+                <w:sz w:val="19"/>
+                <w:szCs w:val="19"/>
+                <w:lang w:val="en-GB"/>
+              </w:rPr>
+            </w:pPr>
+            <w:r>
+              <w:rPr>
+                <w:rFonts w:ascii="Consolas" w:hAnsi="Consolas" w:cs="Consolas"/>
+                <w:sz w:val="19"/>
+                <w:szCs w:val="19"/>
+                <w:lang w:val="en-GB"/>
+              </w:rPr>
+              <w:tab/>
+              <w:t>}</w:t>
+            </w:r>
+          </w:p>
+          <w:p>
+            <w:pPr>
+              <w:autoSpaceDE w:val="0"/>
+              <w:autoSpaceDN w:val="0"/>
+              <w:adjustRightInd w:val="0"/>
+              <w:rPr>
+                <w:rFonts w:ascii="Consolas" w:hAnsi="Consolas" w:cs="Consolas"/>
+                <w:sz w:val="19"/>
+                <w:szCs w:val="19"/>
+                <w:lang w:val="en-GB"/>
+              </w:rPr>
+            </w:pPr>
+            <w:r>
+              <w:rPr>
+                <w:rFonts w:ascii="Consolas" w:hAnsi="Consolas" w:cs="Consolas"/>
+                <w:sz w:val="19"/>
+                <w:szCs w:val="19"/>
+                <w:lang w:val="en-GB"/>
+              </w:rPr>
+              <w:t>}</w:t>
+            </w:r>
+          </w:p>
+          <w:p>
+            <w:pPr>
+              <w:autoSpaceDE w:val="0"/>
+              <w:autoSpaceDN w:val="0"/>
+              <w:adjustRightInd w:val="0"/>
+              <w:rPr>
+                <w:rFonts w:ascii="Consolas" w:hAnsi="Consolas" w:cs="Consolas"/>
+                <w:sz w:val="19"/>
+                <w:szCs w:val="19"/>
+                <w:lang w:val="en-GB"/>
+              </w:rPr>
+            </w:pPr>
+          </w:p>
           <w:p/>
+        </w:tc>
+      </w:tr>
+      <w:tr>
+        <w:trPr>
+          <w:trHeight w:val="70"/>
+        </w:trPr>
+        <w:tc>
+          <w:tcPr>
+            <w:tcW w:w="10682" w:type="dxa"/>
+          </w:tcPr>
+          <w:p>
+            <w:pPr>
+              <w:autoSpaceDE w:val="0"/>
+              <w:autoSpaceDN w:val="0"/>
+              <w:adjustRightInd w:val="0"/>
+              <w:rPr>
+                <w:rFonts w:ascii="Consolas" w:hAnsi="Consolas" w:cs="Consolas"/>
+                <w:color w:val="0000FF"/>
+                <w:sz w:val="19"/>
+                <w:szCs w:val="19"/>
+                <w:lang w:val="en-GB"/>
+              </w:rPr>
+            </w:pPr>
+            <w:r>
+              <w:rPr>
+                <w:rFonts w:ascii="Consolas" w:hAnsi="Consolas" w:cs="Consolas"/>
+                <w:color w:val="0000FF"/>
+                <w:sz w:val="19"/>
+                <w:szCs w:val="19"/>
+                <w:lang w:val="en-GB"/>
+              </w:rPr>
+              <w:lastRenderedPageBreak/>
+              <w:t xml:space="preserve">//! Here is </w:t>
+            </w:r>
+            <w:proofErr w:type="spellStart"/>
+            <w:r>
+              <w:rPr>
+                <w:rFonts w:ascii="Consolas" w:hAnsi="Consolas" w:cs="Consolas"/>
+                <w:color w:val="0000FF"/>
+                <w:sz w:val="19"/>
+                <w:szCs w:val="19"/>
+                <w:lang w:val="en-GB"/>
+              </w:rPr>
+              <w:t>Rational.h</w:t>
+            </w:r>
+            <w:proofErr w:type="spellEnd"/>
+          </w:p>
+          <w:p>
+            <w:pPr>
+              <w:autoSpaceDE w:val="0"/>
+              <w:autoSpaceDN w:val="0"/>
+              <w:adjustRightInd w:val="0"/>
+              <w:rPr>
+                <w:rFonts w:ascii="Consolas" w:hAnsi="Consolas" w:cs="Consolas"/>
+                <w:sz w:val="19"/>
+                <w:szCs w:val="19"/>
+                <w:lang w:val="en-GB"/>
+              </w:rPr>
+            </w:pPr>
+            <w:r>
+              <w:rPr>
+                <w:rFonts w:ascii="Consolas" w:hAnsi="Consolas" w:cs="Consolas"/>
+                <w:color w:val="0000FF"/>
+                <w:sz w:val="19"/>
+                <w:szCs w:val="19"/>
+                <w:lang w:val="en-GB"/>
+              </w:rPr>
+              <w:t>class</w:t>
+            </w:r>
+            <w:r>
+              <w:rPr>
+                <w:rFonts w:ascii="Consolas" w:hAnsi="Consolas" w:cs="Consolas"/>
+                <w:sz w:val="19"/>
+                <w:szCs w:val="19"/>
+                <w:lang w:val="en-GB"/>
+              </w:rPr>
+              <w:t xml:space="preserve"> Rational</w:t>
+            </w:r>
+          </w:p>
+          <w:p>
+            <w:pPr>
+              <w:autoSpaceDE w:val="0"/>
+              <w:autoSpaceDN w:val="0"/>
+              <w:adjustRightInd w:val="0"/>
+              <w:rPr>
+                <w:rFonts w:ascii="Consolas" w:hAnsi="Consolas" w:cs="Consolas"/>
+                <w:sz w:val="19"/>
+                <w:szCs w:val="19"/>
+                <w:lang w:val="en-GB"/>
+              </w:rPr>
+            </w:pPr>
+            <w:r>
+              <w:rPr>
+                <w:rFonts w:ascii="Consolas" w:hAnsi="Consolas" w:cs="Consolas"/>
+                <w:sz w:val="19"/>
+                <w:szCs w:val="19"/>
+                <w:lang w:val="en-GB"/>
+              </w:rPr>
+              <w:t>{</w:t>
+            </w:r>
+          </w:p>
+          <w:p>
+            <w:pPr>
+              <w:autoSpaceDE w:val="0"/>
+              <w:autoSpaceDN w:val="0"/>
+              <w:adjustRightInd w:val="0"/>
+              <w:rPr>
+                <w:rFonts w:ascii="Consolas" w:hAnsi="Consolas" w:cs="Consolas"/>
+                <w:sz w:val="19"/>
+                <w:szCs w:val="19"/>
+                <w:lang w:val="en-GB"/>
+              </w:rPr>
+            </w:pPr>
+            <w:r>
+              <w:rPr>
+                <w:rFonts w:ascii="Consolas" w:hAnsi="Consolas" w:cs="Consolas"/>
+                <w:color w:val="0000FF"/>
+                <w:sz w:val="19"/>
+                <w:szCs w:val="19"/>
+                <w:lang w:val="en-GB"/>
+              </w:rPr>
+              <w:t>public</w:t>
+            </w:r>
+            <w:r>
+              <w:rPr>
+                <w:rFonts w:ascii="Consolas" w:hAnsi="Consolas" w:cs="Consolas"/>
+                <w:sz w:val="19"/>
+                <w:szCs w:val="19"/>
+                <w:lang w:val="en-GB"/>
+              </w:rPr>
+              <w:t>:</w:t>
+            </w:r>
+          </w:p>
+          <w:p>
+            <w:pPr>
+              <w:autoSpaceDE w:val="0"/>
+              <w:autoSpaceDN w:val="0"/>
+              <w:adjustRightInd w:val="0"/>
+              <w:rPr>
+                <w:rFonts w:ascii="Consolas" w:hAnsi="Consolas" w:cs="Consolas"/>
+                <w:sz w:val="19"/>
+                <w:szCs w:val="19"/>
+                <w:lang w:val="en-GB"/>
+              </w:rPr>
+            </w:pPr>
+            <w:r>
+              <w:rPr>
+                <w:rFonts w:ascii="Consolas" w:hAnsi="Consolas" w:cs="Consolas"/>
+                <w:sz w:val="19"/>
+                <w:szCs w:val="19"/>
+                <w:lang w:val="en-GB"/>
+              </w:rPr>
+              <w:t xml:space="preserve">    </w:t>
+            </w:r>
+            <w:proofErr w:type="spellStart"/>
+            <w:proofErr w:type="gramStart"/>
+            <w:r>
+              <w:rPr>
+                <w:rFonts w:ascii="Consolas" w:hAnsi="Consolas" w:cs="Consolas"/>
+                <w:color w:val="0000FF"/>
+                <w:sz w:val="19"/>
+                <w:szCs w:val="19"/>
+                <w:lang w:val="en-GB"/>
+              </w:rPr>
+              <w:t>int</w:t>
+            </w:r>
+            <w:proofErr w:type="spellEnd"/>
+            <w:proofErr w:type="gramEnd"/>
+            <w:r>
+              <w:rPr>
+                <w:rFonts w:ascii="Consolas" w:hAnsi="Consolas" w:cs="Consolas"/>
+                <w:sz w:val="19"/>
+                <w:szCs w:val="19"/>
+                <w:lang w:val="en-GB"/>
+              </w:rPr>
+              <w:t xml:space="preserve"> numerator, denominator; </w:t>
+            </w:r>
+            <w:r>
+              <w:rPr>
+                <w:rFonts w:ascii="Consolas" w:hAnsi="Consolas" w:cs="Consolas"/>
+                <w:color w:val="008000"/>
+                <w:sz w:val="19"/>
+                <w:szCs w:val="19"/>
+                <w:lang w:val="en-GB"/>
+              </w:rPr>
+              <w:t>//!self-explanatory member names!</w:t>
+            </w:r>
+          </w:p>
+          <w:p>
+            <w:pPr>
+              <w:autoSpaceDE w:val="0"/>
+              <w:autoSpaceDN w:val="0"/>
+              <w:adjustRightInd w:val="0"/>
+              <w:rPr>
+                <w:rFonts w:ascii="Consolas" w:hAnsi="Consolas" w:cs="Consolas"/>
+                <w:sz w:val="19"/>
+                <w:szCs w:val="19"/>
+                <w:lang w:val="en-GB"/>
+              </w:rPr>
+            </w:pPr>
+            <w:r>
+              <w:rPr>
+                <w:rFonts w:ascii="Consolas" w:hAnsi="Consolas" w:cs="Consolas"/>
+                <w:sz w:val="19"/>
+                <w:szCs w:val="19"/>
+                <w:lang w:val="en-GB"/>
+              </w:rPr>
+              <w:tab/>
+              <w:t>Rational(</w:t>
+            </w:r>
+            <w:proofErr w:type="spellStart"/>
+            <w:r>
+              <w:rPr>
+                <w:rFonts w:ascii="Consolas" w:hAnsi="Consolas" w:cs="Consolas"/>
+                <w:color w:val="0000FF"/>
+                <w:sz w:val="19"/>
+                <w:szCs w:val="19"/>
+                <w:lang w:val="en-GB"/>
+              </w:rPr>
+              <w:t>int</w:t>
+            </w:r>
+            <w:proofErr w:type="spellEnd"/>
+            <w:r>
+              <w:rPr>
+                <w:rFonts w:ascii="Consolas" w:hAnsi="Consolas" w:cs="Consolas"/>
+                <w:sz w:val="19"/>
+                <w:szCs w:val="19"/>
+                <w:lang w:val="en-GB"/>
+              </w:rPr>
+              <w:t xml:space="preserve"> _numerator, </w:t>
+            </w:r>
+            <w:proofErr w:type="spellStart"/>
+            <w:r>
+              <w:rPr>
+                <w:rFonts w:ascii="Consolas" w:hAnsi="Consolas" w:cs="Consolas"/>
+                <w:color w:val="0000FF"/>
+                <w:sz w:val="19"/>
+                <w:szCs w:val="19"/>
+                <w:lang w:val="en-GB"/>
+              </w:rPr>
+              <w:t>int</w:t>
+            </w:r>
+            <w:proofErr w:type="spellEnd"/>
+            <w:r>
+              <w:rPr>
+                <w:rFonts w:ascii="Consolas" w:hAnsi="Consolas" w:cs="Consolas"/>
+                <w:sz w:val="19"/>
+                <w:szCs w:val="19"/>
+                <w:lang w:val="en-GB"/>
+              </w:rPr>
+              <w:t xml:space="preserve"> _denominator);</w:t>
+            </w:r>
+          </w:p>
+          <w:p>
+            <w:pPr>
+              <w:autoSpaceDE w:val="0"/>
+              <w:autoSpaceDN w:val="0"/>
+              <w:adjustRightInd w:val="0"/>
+              <w:rPr>
+                <w:rFonts w:ascii="Consolas" w:hAnsi="Consolas" w:cs="Consolas"/>
+                <w:sz w:val="19"/>
+                <w:szCs w:val="19"/>
+                <w:lang w:val="en-GB"/>
+              </w:rPr>
+            </w:pPr>
+            <w:r>
+              <w:rPr>
+                <w:rFonts w:ascii="Consolas" w:hAnsi="Consolas" w:cs="Consolas"/>
+                <w:sz w:val="19"/>
+                <w:szCs w:val="19"/>
+                <w:lang w:val="en-GB"/>
+              </w:rPr>
+              <w:tab/>
+              <w:t>Rational();</w:t>
+            </w:r>
+          </w:p>
+          <w:p>
+            <w:pPr>
+              <w:autoSpaceDE w:val="0"/>
+              <w:autoSpaceDN w:val="0"/>
+              <w:adjustRightInd w:val="0"/>
+              <w:rPr>
+                <w:rFonts w:ascii="Consolas" w:hAnsi="Consolas" w:cs="Consolas"/>
+                <w:sz w:val="19"/>
+                <w:szCs w:val="19"/>
+                <w:lang w:val="en-GB"/>
+              </w:rPr>
+            </w:pPr>
+            <w:r>
+              <w:rPr>
+                <w:rFonts w:ascii="Consolas" w:hAnsi="Consolas" w:cs="Consolas"/>
+                <w:sz w:val="19"/>
+                <w:szCs w:val="19"/>
+                <w:lang w:val="en-GB"/>
+              </w:rPr>
+              <w:tab/>
+            </w:r>
+            <w:r>
+              <w:rPr>
+                <w:rFonts w:ascii="Consolas" w:hAnsi="Consolas" w:cs="Consolas"/>
+                <w:color w:val="008000"/>
+                <w:sz w:val="19"/>
+                <w:szCs w:val="19"/>
+                <w:lang w:val="en-GB"/>
+              </w:rPr>
+              <w:t>/*! \brief Simplify simply simplifies the rational number</w:t>
+            </w:r>
+          </w:p>
+          <w:p>
+            <w:pPr>
+              <w:autoSpaceDE w:val="0"/>
+              <w:autoSpaceDN w:val="0"/>
+              <w:adjustRightInd w:val="0"/>
+              <w:rPr>
+                <w:rFonts w:ascii="Consolas" w:hAnsi="Consolas" w:cs="Consolas"/>
+                <w:sz w:val="19"/>
+                <w:szCs w:val="19"/>
+                <w:lang w:val="en-GB"/>
+              </w:rPr>
+            </w:pPr>
+            <w:r>
+              <w:rPr>
+                <w:rFonts w:ascii="Consolas" w:hAnsi="Consolas" w:cs="Consolas"/>
+                <w:color w:val="008000"/>
+                <w:sz w:val="19"/>
+                <w:szCs w:val="19"/>
+                <w:lang w:val="en-GB"/>
+              </w:rPr>
+              <w:tab/>
+              <w:t>* by removing common divisor</w:t>
+            </w:r>
+          </w:p>
+          <w:p>
+            <w:pPr>
+              <w:autoSpaceDE w:val="0"/>
+              <w:autoSpaceDN w:val="0"/>
+              <w:adjustRightInd w:val="0"/>
+              <w:rPr>
+                <w:rFonts w:ascii="Consolas" w:hAnsi="Consolas" w:cs="Consolas"/>
+                <w:sz w:val="19"/>
+                <w:szCs w:val="19"/>
+                <w:lang w:val="en-GB"/>
+              </w:rPr>
+            </w:pPr>
+            <w:r>
+              <w:rPr>
+                <w:rFonts w:ascii="Consolas" w:hAnsi="Consolas" w:cs="Consolas"/>
+                <w:color w:val="008000"/>
+                <w:sz w:val="19"/>
+                <w:szCs w:val="19"/>
+                <w:lang w:val="en-GB"/>
+              </w:rPr>
+              <w:tab/>
+              <w:t>* @</w:t>
+            </w:r>
+            <w:proofErr w:type="spellStart"/>
+            <w:r>
+              <w:rPr>
+                <w:rFonts w:ascii="Consolas" w:hAnsi="Consolas" w:cs="Consolas"/>
+                <w:color w:val="008000"/>
+                <w:sz w:val="19"/>
+                <w:szCs w:val="19"/>
+                <w:lang w:val="en-GB"/>
+              </w:rPr>
+              <w:t>param</w:t>
+            </w:r>
+            <w:proofErr w:type="spellEnd"/>
+            <w:r>
+              <w:rPr>
+                <w:rFonts w:ascii="Consolas" w:hAnsi="Consolas" w:cs="Consolas"/>
+                <w:color w:val="008000"/>
+                <w:sz w:val="19"/>
+                <w:szCs w:val="19"/>
+                <w:lang w:val="en-GB"/>
+              </w:rPr>
+              <w:t>: none</w:t>
+            </w:r>
+          </w:p>
+          <w:p>
+            <w:pPr>
+              <w:autoSpaceDE w:val="0"/>
+              <w:autoSpaceDN w:val="0"/>
+              <w:adjustRightInd w:val="0"/>
+              <w:rPr>
+                <w:rFonts w:ascii="Consolas" w:hAnsi="Consolas" w:cs="Consolas"/>
+                <w:sz w:val="19"/>
+                <w:szCs w:val="19"/>
+                <w:lang w:val="en-GB"/>
+              </w:rPr>
+            </w:pPr>
+            <w:r>
+              <w:rPr>
+                <w:rFonts w:ascii="Consolas" w:hAnsi="Consolas" w:cs="Consolas"/>
+                <w:color w:val="008000"/>
+                <w:sz w:val="19"/>
+                <w:szCs w:val="19"/>
+                <w:lang w:val="en-GB"/>
+              </w:rPr>
+              <w:tab/>
+              <w:t>* @return: none</w:t>
+            </w:r>
+          </w:p>
+          <w:p>
+            <w:pPr>
+              <w:autoSpaceDE w:val="0"/>
+              <w:autoSpaceDN w:val="0"/>
+              <w:adjustRightInd w:val="0"/>
+              <w:rPr>
+                <w:rFonts w:ascii="Consolas" w:hAnsi="Consolas" w:cs="Consolas"/>
+                <w:sz w:val="19"/>
+                <w:szCs w:val="19"/>
+                <w:lang w:val="en-GB"/>
+              </w:rPr>
+            </w:pPr>
+            <w:r>
+              <w:rPr>
+                <w:rFonts w:ascii="Consolas" w:hAnsi="Consolas" w:cs="Consolas"/>
+                <w:color w:val="008000"/>
+                <w:sz w:val="19"/>
+                <w:szCs w:val="19"/>
+                <w:lang w:val="en-GB"/>
+              </w:rPr>
+              <w:tab/>
+              <w:t>*/</w:t>
+            </w:r>
+          </w:p>
+          <w:p>
+            <w:pPr>
+              <w:autoSpaceDE w:val="0"/>
+              <w:autoSpaceDN w:val="0"/>
+              <w:adjustRightInd w:val="0"/>
+              <w:rPr>
+                <w:rFonts w:ascii="Consolas" w:hAnsi="Consolas" w:cs="Consolas"/>
+                <w:sz w:val="19"/>
+                <w:szCs w:val="19"/>
+                <w:lang w:val="en-GB"/>
+              </w:rPr>
+            </w:pPr>
+            <w:r>
+              <w:rPr>
+                <w:rFonts w:ascii="Consolas" w:hAnsi="Consolas" w:cs="Consolas"/>
+                <w:sz w:val="19"/>
+                <w:szCs w:val="19"/>
+                <w:lang w:val="en-GB"/>
+              </w:rPr>
+              <w:tab/>
+            </w:r>
+            <w:r>
+              <w:rPr>
+                <w:rFonts w:ascii="Consolas" w:hAnsi="Consolas" w:cs="Consolas"/>
+                <w:color w:val="0000FF"/>
+                <w:sz w:val="19"/>
+                <w:szCs w:val="19"/>
+                <w:lang w:val="en-GB"/>
+              </w:rPr>
+              <w:t>void</w:t>
+            </w:r>
+            <w:r>
+              <w:rPr>
+                <w:rFonts w:ascii="Consolas" w:hAnsi="Consolas" w:cs="Consolas"/>
+                <w:sz w:val="19"/>
+                <w:szCs w:val="19"/>
+                <w:lang w:val="en-GB"/>
+              </w:rPr>
+              <w:t xml:space="preserve"> Simplify();</w:t>
+            </w:r>
+          </w:p>
+          <w:p>
+            <w:pPr>
+              <w:autoSpaceDE w:val="0"/>
+              <w:autoSpaceDN w:val="0"/>
+              <w:adjustRightInd w:val="0"/>
+              <w:rPr>
+                <w:rFonts w:ascii="Consolas" w:hAnsi="Consolas" w:cs="Consolas"/>
+                <w:sz w:val="19"/>
+                <w:szCs w:val="19"/>
+                <w:lang w:val="en-GB"/>
+              </w:rPr>
+            </w:pPr>
+            <w:r>
+              <w:rPr>
+                <w:rFonts w:ascii="Consolas" w:hAnsi="Consolas" w:cs="Consolas"/>
+                <w:sz w:val="19"/>
+                <w:szCs w:val="19"/>
+                <w:lang w:val="en-GB"/>
+              </w:rPr>
+              <w:tab/>
+              <w:t xml:space="preserve">Rational </w:t>
+            </w:r>
+            <w:r>
+              <w:rPr>
+                <w:rFonts w:ascii="Consolas" w:hAnsi="Consolas" w:cs="Consolas"/>
+                <w:color w:val="0000FF"/>
+                <w:sz w:val="19"/>
+                <w:szCs w:val="19"/>
+                <w:lang w:val="en-GB"/>
+              </w:rPr>
+              <w:t>operator</w:t>
+            </w:r>
+            <w:r>
+              <w:rPr>
+                <w:rFonts w:ascii="Consolas" w:hAnsi="Consolas" w:cs="Consolas"/>
+                <w:sz w:val="19"/>
+                <w:szCs w:val="19"/>
+                <w:lang w:val="en-GB"/>
+              </w:rPr>
+              <w:t>+(</w:t>
+            </w:r>
+            <w:proofErr w:type="spellStart"/>
+            <w:r>
+              <w:rPr>
+                <w:rFonts w:ascii="Consolas" w:hAnsi="Consolas" w:cs="Consolas"/>
+                <w:color w:val="0000FF"/>
+                <w:sz w:val="19"/>
+                <w:szCs w:val="19"/>
+                <w:lang w:val="en-GB"/>
+              </w:rPr>
+              <w:t>const</w:t>
+            </w:r>
+            <w:proofErr w:type="spellEnd"/>
+            <w:r>
+              <w:rPr>
+                <w:rFonts w:ascii="Consolas" w:hAnsi="Consolas" w:cs="Consolas"/>
+                <w:sz w:val="19"/>
+                <w:szCs w:val="19"/>
+                <w:lang w:val="en-GB"/>
+              </w:rPr>
+              <w:t xml:space="preserve"> Rational r);</w:t>
+            </w:r>
+          </w:p>
+          <w:p>
+            <w:pPr>
+              <w:autoSpaceDE w:val="0"/>
+              <w:autoSpaceDN w:val="0"/>
+              <w:adjustRightInd w:val="0"/>
+              <w:rPr>
+                <w:rFonts w:ascii="Consolas" w:hAnsi="Consolas" w:cs="Consolas"/>
+                <w:sz w:val="19"/>
+                <w:szCs w:val="19"/>
+                <w:lang w:val="en-GB"/>
+              </w:rPr>
+            </w:pPr>
+            <w:r>
+              <w:rPr>
+                <w:rFonts w:ascii="Consolas" w:hAnsi="Consolas" w:cs="Consolas"/>
+                <w:sz w:val="19"/>
+                <w:szCs w:val="19"/>
+                <w:lang w:val="en-GB"/>
+              </w:rPr>
+              <w:tab/>
+              <w:t xml:space="preserve">Rational </w:t>
+            </w:r>
+            <w:r>
+              <w:rPr>
+                <w:rFonts w:ascii="Consolas" w:hAnsi="Consolas" w:cs="Consolas"/>
+                <w:color w:val="0000FF"/>
+                <w:sz w:val="19"/>
+                <w:szCs w:val="19"/>
+                <w:lang w:val="en-GB"/>
+              </w:rPr>
+              <w:t>operator</w:t>
+            </w:r>
+            <w:r>
+              <w:rPr>
+                <w:rFonts w:ascii="Consolas" w:hAnsi="Consolas" w:cs="Consolas"/>
+                <w:sz w:val="19"/>
+                <w:szCs w:val="19"/>
+                <w:lang w:val="en-GB"/>
+              </w:rPr>
+              <w:t>/(</w:t>
+            </w:r>
+            <w:proofErr w:type="spellStart"/>
+            <w:r>
+              <w:rPr>
+                <w:rFonts w:ascii="Consolas" w:hAnsi="Consolas" w:cs="Consolas"/>
+                <w:color w:val="0000FF"/>
+                <w:sz w:val="19"/>
+                <w:szCs w:val="19"/>
+                <w:lang w:val="en-GB"/>
+              </w:rPr>
+              <w:t>const</w:t>
+            </w:r>
+            <w:proofErr w:type="spellEnd"/>
+            <w:r>
+              <w:rPr>
+                <w:rFonts w:ascii="Consolas" w:hAnsi="Consolas" w:cs="Consolas"/>
+                <w:sz w:val="19"/>
+                <w:szCs w:val="19"/>
+                <w:lang w:val="en-GB"/>
+              </w:rPr>
+              <w:t xml:space="preserve"> Rational r);</w:t>
+            </w:r>
+          </w:p>
+          <w:p>
+            <w:pPr>
+              <w:autoSpaceDE w:val="0"/>
+              <w:autoSpaceDN w:val="0"/>
+              <w:adjustRightInd w:val="0"/>
+              <w:rPr>
+                <w:rFonts w:ascii="Consolas" w:hAnsi="Consolas" w:cs="Consolas"/>
+                <w:sz w:val="19"/>
+                <w:szCs w:val="19"/>
+                <w:lang w:val="en-GB"/>
+              </w:rPr>
+            </w:pPr>
+            <w:r>
+              <w:rPr>
+                <w:rFonts w:ascii="Consolas" w:hAnsi="Consolas" w:cs="Consolas"/>
+                <w:sz w:val="19"/>
+                <w:szCs w:val="19"/>
+                <w:lang w:val="en-GB"/>
+              </w:rPr>
+              <w:tab/>
+            </w:r>
+            <w:r>
+              <w:rPr>
+                <w:rFonts w:ascii="Consolas" w:hAnsi="Consolas" w:cs="Consolas"/>
+                <w:color w:val="0000FF"/>
+                <w:sz w:val="19"/>
+                <w:szCs w:val="19"/>
+                <w:lang w:val="en-GB"/>
+              </w:rPr>
+              <w:t>bool</w:t>
+            </w:r>
+            <w:r>
+              <w:rPr>
+                <w:rFonts w:ascii="Consolas" w:hAnsi="Consolas" w:cs="Consolas"/>
+                <w:sz w:val="19"/>
+                <w:szCs w:val="19"/>
+                <w:lang w:val="en-GB"/>
+              </w:rPr>
+              <w:t xml:space="preserve"> </w:t>
+            </w:r>
+            <w:r>
+              <w:rPr>
+                <w:rFonts w:ascii="Consolas" w:hAnsi="Consolas" w:cs="Consolas"/>
+                <w:color w:val="0000FF"/>
+                <w:sz w:val="19"/>
+                <w:szCs w:val="19"/>
+                <w:lang w:val="en-GB"/>
+              </w:rPr>
+              <w:t>operator</w:t>
+            </w:r>
+            <w:r>
+              <w:rPr>
+                <w:rFonts w:ascii="Consolas" w:hAnsi="Consolas" w:cs="Consolas"/>
+                <w:sz w:val="19"/>
+                <w:szCs w:val="19"/>
+                <w:lang w:val="en-GB"/>
+              </w:rPr>
+              <w:t>==(</w:t>
+            </w:r>
+            <w:proofErr w:type="spellStart"/>
+            <w:r>
+              <w:rPr>
+                <w:rFonts w:ascii="Consolas" w:hAnsi="Consolas" w:cs="Consolas"/>
+                <w:color w:val="0000FF"/>
+                <w:sz w:val="19"/>
+                <w:szCs w:val="19"/>
+                <w:lang w:val="en-GB"/>
+              </w:rPr>
+              <w:t>const</w:t>
+            </w:r>
+            <w:proofErr w:type="spellEnd"/>
+            <w:r>
+              <w:rPr>
+                <w:rFonts w:ascii="Consolas" w:hAnsi="Consolas" w:cs="Consolas"/>
+                <w:sz w:val="19"/>
+                <w:szCs w:val="19"/>
+                <w:lang w:val="en-GB"/>
+              </w:rPr>
+              <w:t xml:space="preserve"> Rational r);</w:t>
+            </w:r>
+          </w:p>
+          <w:p>
+            <w:pPr>
+              <w:autoSpaceDE w:val="0"/>
+              <w:autoSpaceDN w:val="0"/>
+              <w:adjustRightInd w:val="0"/>
+              <w:rPr>
+                <w:rFonts w:ascii="Consolas" w:hAnsi="Consolas" w:cs="Consolas"/>
+                <w:sz w:val="19"/>
+                <w:szCs w:val="19"/>
+                <w:lang w:val="en-GB"/>
+              </w:rPr>
+            </w:pPr>
+            <w:r>
+              <w:rPr>
+                <w:rFonts w:ascii="Consolas" w:hAnsi="Consolas" w:cs="Consolas"/>
+                <w:color w:val="0000FF"/>
+                <w:sz w:val="19"/>
+                <w:szCs w:val="19"/>
+                <w:lang w:val="en-GB"/>
+              </w:rPr>
+              <w:t>private</w:t>
+            </w:r>
+            <w:r>
+              <w:rPr>
+                <w:rFonts w:ascii="Consolas" w:hAnsi="Consolas" w:cs="Consolas"/>
+                <w:sz w:val="19"/>
+                <w:szCs w:val="19"/>
+                <w:lang w:val="en-GB"/>
+              </w:rPr>
+              <w:t>:</w:t>
+            </w:r>
+          </w:p>
+          <w:p>
+            <w:pPr>
+              <w:autoSpaceDE w:val="0"/>
+              <w:autoSpaceDN w:val="0"/>
+              <w:adjustRightInd w:val="0"/>
+              <w:rPr>
+                <w:rFonts w:ascii="Consolas" w:hAnsi="Consolas" w:cs="Consolas"/>
+                <w:sz w:val="19"/>
+                <w:szCs w:val="19"/>
+                <w:lang w:val="en-GB"/>
+              </w:rPr>
+            </w:pPr>
+            <w:r>
+              <w:rPr>
+                <w:rFonts w:ascii="Consolas" w:hAnsi="Consolas" w:cs="Consolas"/>
+                <w:sz w:val="19"/>
+                <w:szCs w:val="19"/>
+                <w:lang w:val="en-GB"/>
+              </w:rPr>
+              <w:tab/>
+            </w:r>
+            <w:r>
+              <w:rPr>
+                <w:rFonts w:ascii="Consolas" w:hAnsi="Consolas" w:cs="Consolas"/>
+                <w:color w:val="008000"/>
+                <w:sz w:val="19"/>
+                <w:szCs w:val="19"/>
+                <w:lang w:val="en-GB"/>
+              </w:rPr>
+              <w:t xml:space="preserve">/*! \brief </w:t>
+            </w:r>
+            <w:proofErr w:type="spellStart"/>
+            <w:r>
+              <w:rPr>
+                <w:rFonts w:ascii="Consolas" w:hAnsi="Consolas" w:cs="Consolas"/>
+                <w:color w:val="008000"/>
+                <w:sz w:val="19"/>
+                <w:szCs w:val="19"/>
+                <w:lang w:val="en-GB"/>
+              </w:rPr>
+              <w:t>FindCommonDivisor</w:t>
+            </w:r>
+            <w:proofErr w:type="spellEnd"/>
+            <w:r>
+              <w:rPr>
+                <w:rFonts w:ascii="Consolas" w:hAnsi="Consolas" w:cs="Consolas"/>
+                <w:color w:val="008000"/>
+                <w:sz w:val="19"/>
+                <w:szCs w:val="19"/>
+                <w:lang w:val="en-GB"/>
+              </w:rPr>
+              <w:t xml:space="preserve"> finds the largest common divisor of 2 integers</w:t>
+            </w:r>
+          </w:p>
+          <w:p>
+            <w:pPr>
+              <w:autoSpaceDE w:val="0"/>
+              <w:autoSpaceDN w:val="0"/>
+              <w:adjustRightInd w:val="0"/>
+              <w:rPr>
+                <w:rFonts w:ascii="Consolas" w:hAnsi="Consolas" w:cs="Consolas"/>
+                <w:sz w:val="19"/>
+                <w:szCs w:val="19"/>
+                <w:lang w:val="en-GB"/>
+              </w:rPr>
+            </w:pPr>
+            <w:r>
+              <w:rPr>
+                <w:rFonts w:ascii="Consolas" w:hAnsi="Consolas" w:cs="Consolas"/>
+                <w:color w:val="008000"/>
+                <w:sz w:val="19"/>
+                <w:szCs w:val="19"/>
+                <w:lang w:val="en-GB"/>
+              </w:rPr>
+              <w:tab/>
+              <w:t>* @note: is used in simplify()</w:t>
+            </w:r>
+          </w:p>
+          <w:p>
+            <w:pPr>
+              <w:autoSpaceDE w:val="0"/>
+              <w:autoSpaceDN w:val="0"/>
+              <w:adjustRightInd w:val="0"/>
+              <w:rPr>
+                <w:rFonts w:ascii="Consolas" w:hAnsi="Consolas" w:cs="Consolas"/>
+                <w:sz w:val="19"/>
+                <w:szCs w:val="19"/>
+                <w:lang w:val="en-GB"/>
+              </w:rPr>
+            </w:pPr>
+            <w:r>
+              <w:rPr>
+                <w:rFonts w:ascii="Consolas" w:hAnsi="Consolas" w:cs="Consolas"/>
+                <w:color w:val="008000"/>
+                <w:sz w:val="19"/>
+                <w:szCs w:val="19"/>
+                <w:lang w:val="en-GB"/>
+              </w:rPr>
+              <w:tab/>
+              <w:t>* @</w:t>
+            </w:r>
+            <w:proofErr w:type="spellStart"/>
+            <w:r>
+              <w:rPr>
+                <w:rFonts w:ascii="Consolas" w:hAnsi="Consolas" w:cs="Consolas"/>
+                <w:color w:val="008000"/>
+                <w:sz w:val="19"/>
+                <w:szCs w:val="19"/>
+                <w:lang w:val="en-GB"/>
+              </w:rPr>
+              <w:t>param</w:t>
+            </w:r>
+            <w:proofErr w:type="spellEnd"/>
+            <w:r>
+              <w:rPr>
+                <w:rFonts w:ascii="Consolas" w:hAnsi="Consolas" w:cs="Consolas"/>
+                <w:color w:val="008000"/>
+                <w:sz w:val="19"/>
+                <w:szCs w:val="19"/>
+                <w:lang w:val="en-GB"/>
+              </w:rPr>
+              <w:t>: i1 the first integer</w:t>
+            </w:r>
+          </w:p>
+          <w:p>
+            <w:pPr>
+              <w:autoSpaceDE w:val="0"/>
+              <w:autoSpaceDN w:val="0"/>
+              <w:adjustRightInd w:val="0"/>
+              <w:rPr>
+                <w:rFonts w:ascii="Consolas" w:hAnsi="Consolas" w:cs="Consolas"/>
+                <w:sz w:val="19"/>
+                <w:szCs w:val="19"/>
+                <w:lang w:val="en-GB"/>
+              </w:rPr>
+            </w:pPr>
+            <w:r>
+              <w:rPr>
+                <w:rFonts w:ascii="Consolas" w:hAnsi="Consolas" w:cs="Consolas"/>
+                <w:color w:val="008000"/>
+                <w:sz w:val="19"/>
+                <w:szCs w:val="19"/>
+                <w:lang w:val="en-GB"/>
+              </w:rPr>
+              <w:tab/>
+              <w:t>* @</w:t>
+            </w:r>
+            <w:proofErr w:type="spellStart"/>
+            <w:r>
+              <w:rPr>
+                <w:rFonts w:ascii="Consolas" w:hAnsi="Consolas" w:cs="Consolas"/>
+                <w:color w:val="008000"/>
+                <w:sz w:val="19"/>
+                <w:szCs w:val="19"/>
+                <w:lang w:val="en-GB"/>
+              </w:rPr>
+              <w:t>param</w:t>
+            </w:r>
+            <w:proofErr w:type="spellEnd"/>
+            <w:r>
+              <w:rPr>
+                <w:rFonts w:ascii="Consolas" w:hAnsi="Consolas" w:cs="Consolas"/>
+                <w:color w:val="008000"/>
+                <w:sz w:val="19"/>
+                <w:szCs w:val="19"/>
+                <w:lang w:val="en-GB"/>
+              </w:rPr>
+              <w:t>: i2 the second integer</w:t>
+            </w:r>
+          </w:p>
+          <w:p>
+            <w:pPr>
+              <w:autoSpaceDE w:val="0"/>
+              <w:autoSpaceDN w:val="0"/>
+              <w:adjustRightInd w:val="0"/>
+              <w:rPr>
+                <w:rFonts w:ascii="Consolas" w:hAnsi="Consolas" w:cs="Consolas"/>
+                <w:sz w:val="19"/>
+                <w:szCs w:val="19"/>
+                <w:lang w:val="en-GB"/>
+              </w:rPr>
+            </w:pPr>
+            <w:r>
+              <w:rPr>
+                <w:rFonts w:ascii="Consolas" w:hAnsi="Consolas" w:cs="Consolas"/>
+                <w:color w:val="008000"/>
+                <w:sz w:val="19"/>
+                <w:szCs w:val="19"/>
+                <w:lang w:val="en-GB"/>
+              </w:rPr>
+              <w:tab/>
+              <w:t>* @return: the largest common divisor; at least "1"</w:t>
+            </w:r>
+          </w:p>
+          <w:p>
+            <w:pPr>
+              <w:autoSpaceDE w:val="0"/>
+              <w:autoSpaceDN w:val="0"/>
+              <w:adjustRightInd w:val="0"/>
+              <w:rPr>
+                <w:rFonts w:ascii="Consolas" w:hAnsi="Consolas" w:cs="Consolas"/>
+                <w:sz w:val="19"/>
+                <w:szCs w:val="19"/>
+                <w:lang w:val="en-GB"/>
+              </w:rPr>
+            </w:pPr>
+            <w:r>
+              <w:rPr>
+                <w:rFonts w:ascii="Consolas" w:hAnsi="Consolas" w:cs="Consolas"/>
+                <w:color w:val="008000"/>
+                <w:sz w:val="19"/>
+                <w:szCs w:val="19"/>
+                <w:lang w:val="en-GB"/>
+              </w:rPr>
+              <w:tab/>
+              <w:t>*/</w:t>
+            </w:r>
+          </w:p>
+          <w:p>
+            <w:pPr>
+              <w:autoSpaceDE w:val="0"/>
+              <w:autoSpaceDN w:val="0"/>
+              <w:adjustRightInd w:val="0"/>
+              <w:rPr>
+                <w:rFonts w:ascii="Consolas" w:hAnsi="Consolas" w:cs="Consolas"/>
+                <w:sz w:val="19"/>
+                <w:szCs w:val="19"/>
+                <w:lang w:val="en-GB"/>
+              </w:rPr>
+            </w:pPr>
+            <w:r>
+              <w:rPr>
+                <w:rFonts w:ascii="Consolas" w:hAnsi="Consolas" w:cs="Consolas"/>
+                <w:sz w:val="19"/>
+                <w:szCs w:val="19"/>
+                <w:lang w:val="en-GB"/>
+              </w:rPr>
+              <w:tab/>
+            </w:r>
+            <w:r>
+              <w:rPr>
+                <w:rFonts w:ascii="Consolas" w:hAnsi="Consolas" w:cs="Consolas"/>
+                <w:color w:val="0000FF"/>
+                <w:sz w:val="19"/>
+                <w:szCs w:val="19"/>
+                <w:lang w:val="en-GB"/>
+              </w:rPr>
+              <w:t>static</w:t>
+            </w:r>
+            <w:r>
+              <w:rPr>
+                <w:rFonts w:ascii="Consolas" w:hAnsi="Consolas" w:cs="Consolas"/>
+                <w:sz w:val="19"/>
+                <w:szCs w:val="19"/>
+                <w:lang w:val="en-GB"/>
+              </w:rPr>
+              <w:t xml:space="preserve"> </w:t>
+            </w:r>
+            <w:proofErr w:type="spellStart"/>
+            <w:r>
+              <w:rPr>
+                <w:rFonts w:ascii="Consolas" w:hAnsi="Consolas" w:cs="Consolas"/>
+                <w:color w:val="0000FF"/>
+                <w:sz w:val="19"/>
+                <w:szCs w:val="19"/>
+                <w:lang w:val="en-GB"/>
+              </w:rPr>
+              <w:t>int</w:t>
+            </w:r>
+            <w:proofErr w:type="spellEnd"/>
+            <w:r>
+              <w:rPr>
+                <w:rFonts w:ascii="Consolas" w:hAnsi="Consolas" w:cs="Consolas"/>
+                <w:sz w:val="19"/>
+                <w:szCs w:val="19"/>
+                <w:lang w:val="en-GB"/>
+              </w:rPr>
+              <w:t xml:space="preserve"> </w:t>
+            </w:r>
+            <w:proofErr w:type="spellStart"/>
+            <w:r>
+              <w:rPr>
+                <w:rFonts w:ascii="Consolas" w:hAnsi="Consolas" w:cs="Consolas"/>
+                <w:sz w:val="19"/>
+                <w:szCs w:val="19"/>
+                <w:lang w:val="en-GB"/>
+              </w:rPr>
+              <w:t>FindCommonDivisor</w:t>
+            </w:r>
+            <w:proofErr w:type="spellEnd"/>
+            <w:r>
+              <w:rPr>
+                <w:rFonts w:ascii="Consolas" w:hAnsi="Consolas" w:cs="Consolas"/>
+                <w:sz w:val="19"/>
+                <w:szCs w:val="19"/>
+                <w:lang w:val="en-GB"/>
+              </w:rPr>
+              <w:t>(</w:t>
+            </w:r>
+            <w:proofErr w:type="spellStart"/>
+            <w:r>
+              <w:rPr>
+                <w:rFonts w:ascii="Consolas" w:hAnsi="Consolas" w:cs="Consolas"/>
+                <w:color w:val="0000FF"/>
+                <w:sz w:val="19"/>
+                <w:szCs w:val="19"/>
+                <w:lang w:val="en-GB"/>
+              </w:rPr>
+              <w:t>const</w:t>
+            </w:r>
+            <w:proofErr w:type="spellEnd"/>
+            <w:r>
+              <w:rPr>
+                <w:rFonts w:ascii="Consolas" w:hAnsi="Consolas" w:cs="Consolas"/>
+                <w:sz w:val="19"/>
+                <w:szCs w:val="19"/>
+                <w:lang w:val="en-GB"/>
+              </w:rPr>
+              <w:t xml:space="preserve"> </w:t>
+            </w:r>
+            <w:proofErr w:type="spellStart"/>
+            <w:r>
+              <w:rPr>
+                <w:rFonts w:ascii="Consolas" w:hAnsi="Consolas" w:cs="Consolas"/>
+                <w:color w:val="0000FF"/>
+                <w:sz w:val="19"/>
+                <w:szCs w:val="19"/>
+                <w:lang w:val="en-GB"/>
+              </w:rPr>
+              <w:t>int</w:t>
+            </w:r>
+            <w:proofErr w:type="spellEnd"/>
+            <w:r>
+              <w:rPr>
+                <w:rFonts w:ascii="Consolas" w:hAnsi="Consolas" w:cs="Consolas"/>
+                <w:sz w:val="19"/>
+                <w:szCs w:val="19"/>
+                <w:lang w:val="en-GB"/>
+              </w:rPr>
+              <w:t xml:space="preserve"> i1,</w:t>
+            </w:r>
+            <w:r>
+              <w:rPr>
+                <w:rFonts w:ascii="Consolas" w:hAnsi="Consolas" w:cs="Consolas"/>
+                <w:color w:val="0000FF"/>
+                <w:sz w:val="19"/>
+                <w:szCs w:val="19"/>
+                <w:lang w:val="en-GB"/>
+              </w:rPr>
+              <w:t>const</w:t>
+            </w:r>
+            <w:r>
+              <w:rPr>
+                <w:rFonts w:ascii="Consolas" w:hAnsi="Consolas" w:cs="Consolas"/>
+                <w:sz w:val="19"/>
+                <w:szCs w:val="19"/>
+                <w:lang w:val="en-GB"/>
+              </w:rPr>
+              <w:t xml:space="preserve"> </w:t>
+            </w:r>
+            <w:proofErr w:type="spellStart"/>
+            <w:r>
+              <w:rPr>
+                <w:rFonts w:ascii="Consolas" w:hAnsi="Consolas" w:cs="Consolas"/>
+                <w:color w:val="0000FF"/>
+                <w:sz w:val="19"/>
+                <w:szCs w:val="19"/>
+                <w:lang w:val="en-GB"/>
+              </w:rPr>
+              <w:t>int</w:t>
+            </w:r>
+            <w:proofErr w:type="spellEnd"/>
+            <w:r>
+              <w:rPr>
+                <w:rFonts w:ascii="Consolas" w:hAnsi="Consolas" w:cs="Consolas"/>
+                <w:sz w:val="19"/>
+                <w:szCs w:val="19"/>
+                <w:lang w:val="en-GB"/>
+              </w:rPr>
+              <w:t xml:space="preserve"> i2);</w:t>
+            </w:r>
+          </w:p>
+          <w:p>
+            <w:pPr>
+              <w:autoSpaceDE w:val="0"/>
+              <w:autoSpaceDN w:val="0"/>
+              <w:adjustRightInd w:val="0"/>
+              <w:rPr>
+                <w:rFonts w:ascii="Consolas" w:hAnsi="Consolas" w:cs="Consolas"/>
+                <w:sz w:val="19"/>
+                <w:szCs w:val="19"/>
+                <w:lang w:val="en-GB"/>
+              </w:rPr>
+            </w:pPr>
+            <w:r>
+              <w:rPr>
+                <w:rFonts w:ascii="Consolas" w:hAnsi="Consolas" w:cs="Consolas"/>
+                <w:sz w:val="19"/>
+                <w:szCs w:val="19"/>
+                <w:lang w:val="en-GB"/>
+              </w:rPr>
+              <w:t>};</w:t>
+            </w:r>
+          </w:p>
+          <w:p>
+            <w:pPr>
+              <w:autoSpaceDE w:val="0"/>
+              <w:autoSpaceDN w:val="0"/>
+              <w:adjustRightInd w:val="0"/>
+              <w:rPr>
+                <w:rFonts w:ascii="Consolas" w:hAnsi="Consolas" w:cs="Consolas"/>
+                <w:sz w:val="19"/>
+                <w:szCs w:val="19"/>
+                <w:lang w:val="en-GB"/>
+              </w:rPr>
+            </w:pPr>
+          </w:p>
+          <w:p>
+            <w:pPr>
+              <w:autoSpaceDE w:val="0"/>
+              <w:autoSpaceDN w:val="0"/>
+              <w:adjustRightInd w:val="0"/>
+              <w:rPr>
+                <w:rFonts w:ascii="Consolas" w:hAnsi="Consolas" w:cs="Consolas"/>
+                <w:sz w:val="19"/>
+                <w:szCs w:val="19"/>
+                <w:lang w:val="en-GB"/>
+              </w:rPr>
+            </w:pPr>
+          </w:p>
+          <w:p>
+            <w:pPr>
+              <w:autoSpaceDE w:val="0"/>
+              <w:autoSpaceDN w:val="0"/>
+              <w:adjustRightInd w:val="0"/>
+              <w:rPr>
+                <w:rFonts w:ascii="Consolas" w:hAnsi="Consolas" w:cs="Consolas"/>
+                <w:sz w:val="19"/>
+                <w:szCs w:val="19"/>
+                <w:lang w:val="en-GB"/>
+              </w:rPr>
+            </w:pPr>
+          </w:p>
           <w:p/>
         </w:tc>
       </w:tr>
@@ -755,6 +4824,7 @@
         <w:rPr>
           <w:sz w:val="22"/>
         </w:rPr>
+        <w:lastRenderedPageBreak/>
         <w:t xml:space="preserve">How would you test your class? Write some pseudocode for the unit tests you might write. </w:t>
       </w:r>
     </w:p>
@@ -780,7 +4850,391 @@
           <w:tcPr>
             <w:tcW w:w="10682" w:type="dxa"/>
           </w:tcPr>
+          <w:p>
+            <w:bookmarkStart w:id="0" w:name="_GoBack"/>
+            <w:bookmarkEnd w:id="0"/>
+          </w:p>
+          <w:p>
+            <w:proofErr w:type="spellStart"/>
+            <w:r>
+              <w:t>TEST_common_devisor</w:t>
+            </w:r>
+            <w:proofErr w:type="spellEnd"/>
+            <w:r>
+              <w:t>()</w:t>
+            </w:r>
+          </w:p>
+          <w:p>
+            <w:r>
+              <w:t>{</w:t>
+            </w:r>
+          </w:p>
+          <w:p>
+            <w:r>
+              <w:t xml:space="preserve">   </w:t>
+            </w:r>
+            <w:proofErr w:type="spellStart"/>
+            <w:r>
+              <w:t>Int</w:t>
+            </w:r>
+            <w:proofErr w:type="spellEnd"/>
+            <w:r>
+              <w:t xml:space="preserve"> c = Rational::</w:t>
+            </w:r>
+            <w:proofErr w:type="spellStart"/>
+            <w:r>
+              <w:rPr>
+                <w:rFonts w:ascii="Consolas" w:hAnsi="Consolas" w:cs="Consolas"/>
+                <w:sz w:val="19"/>
+                <w:szCs w:val="19"/>
+                <w:lang w:val="en-GB"/>
+              </w:rPr>
+              <w:t>FindCommonDivisor</w:t>
+            </w:r>
+            <w:proofErr w:type="spellEnd"/>
+            <w:r>
+              <w:rPr>
+                <w:rFonts w:ascii="Consolas" w:hAnsi="Consolas" w:cs="Consolas"/>
+                <w:sz w:val="19"/>
+                <w:szCs w:val="19"/>
+                <w:lang w:val="en-GB"/>
+              </w:rPr>
+              <w:t>(12,18)</w:t>
+            </w:r>
+            <w:r>
+              <w:t>;</w:t>
+            </w:r>
+          </w:p>
+          <w:p>
+            <w:r>
+              <w:t xml:space="preserve">   ASSERT_EQ(c, 6);</w:t>
+            </w:r>
+          </w:p>
+          <w:p>
+            <w:r>
+              <w:t>}</w:t>
+            </w:r>
+          </w:p>
           <w:p/>
+          <w:p>
+            <w:r>
+              <w:t>TEST_constructor_2_4()</w:t>
+            </w:r>
+          </w:p>
+          <w:p>
+            <w:r>
+              <w:t>{</w:t>
+            </w:r>
+          </w:p>
+          <w:p>
+            <w:r>
+              <w:t xml:space="preserve">   Rational r(2,4);</w:t>
+            </w:r>
+          </w:p>
+          <w:p>
+            <w:r>
+              <w:t xml:space="preserve">   EXPECT_EXE(Simplify, 1);</w:t>
+            </w:r>
+          </w:p>
+          <w:p>
+            <w:r>
+              <w:t xml:space="preserve">   ASSERT_EQ(</w:t>
+            </w:r>
+            <w:proofErr w:type="spellStart"/>
+            <w:r>
+              <w:t>r.numerator</w:t>
+            </w:r>
+            <w:proofErr w:type="spellEnd"/>
+            <w:r>
+              <w:t>, 1);</w:t>
+            </w:r>
+          </w:p>
+          <w:p>
+            <w:r>
+              <w:t xml:space="preserve">   ASSERT_EQ(</w:t>
+            </w:r>
+            <w:proofErr w:type="spellStart"/>
+            <w:r>
+              <w:t>r.denominator</w:t>
+            </w:r>
+            <w:proofErr w:type="spellEnd"/>
+            <w:r>
+              <w:t>, 2);</w:t>
+            </w:r>
+          </w:p>
+          <w:p>
+            <w:r>
+              <w:t xml:space="preserve">} </w:t>
+            </w:r>
+          </w:p>
+          <w:p/>
+          <w:p>
+            <w:r>
+              <w:t>TEST_simplify_2_4()</w:t>
+            </w:r>
+          </w:p>
+          <w:p>
+            <w:r>
+              <w:t>{</w:t>
+            </w:r>
+          </w:p>
+          <w:p>
+            <w:r>
+              <w:t xml:space="preserve">   Rational r();</w:t>
+            </w:r>
+          </w:p>
+          <w:p>
+            <w:r>
+              <w:t xml:space="preserve">   </w:t>
+            </w:r>
+            <w:proofErr w:type="spellStart"/>
+            <w:r>
+              <w:t>r.numerator</w:t>
+            </w:r>
+            <w:proofErr w:type="spellEnd"/>
+            <w:r>
+              <w:t xml:space="preserve"> = 2;</w:t>
+            </w:r>
+          </w:p>
+          <w:p>
+            <w:r>
+              <w:t xml:space="preserve">   </w:t>
+            </w:r>
+            <w:proofErr w:type="spellStart"/>
+            <w:r>
+              <w:t>r.denominator</w:t>
+            </w:r>
+            <w:proofErr w:type="spellEnd"/>
+            <w:r>
+              <w:t xml:space="preserve"> = 4;</w:t>
+            </w:r>
+          </w:p>
+          <w:p>
+            <w:r>
+              <w:t xml:space="preserve">   </w:t>
+            </w:r>
+            <w:proofErr w:type="spellStart"/>
+            <w:r>
+              <w:t>r.Simplify</w:t>
+            </w:r>
+            <w:proofErr w:type="spellEnd"/>
+            <w:r>
+              <w:t>();</w:t>
+            </w:r>
+          </w:p>
+          <w:p>
+            <w:r>
+              <w:t xml:space="preserve">   ASSERT_EQ(</w:t>
+            </w:r>
+            <w:proofErr w:type="spellStart"/>
+            <w:r>
+              <w:t>r.numerator</w:t>
+            </w:r>
+            <w:proofErr w:type="spellEnd"/>
+            <w:r>
+              <w:t>, 1);</w:t>
+            </w:r>
+          </w:p>
+          <w:p>
+            <w:r>
+              <w:t xml:space="preserve">   ASSERT_EQ(</w:t>
+            </w:r>
+            <w:proofErr w:type="spellStart"/>
+            <w:r>
+              <w:t>r.denominator</w:t>
+            </w:r>
+            <w:proofErr w:type="spellEnd"/>
+            <w:r>
+              <w:t>, 2);</w:t>
+            </w:r>
+          </w:p>
+          <w:p>
+            <w:r>
+              <w:t>}</w:t>
+            </w:r>
+          </w:p>
+          <w:p/>
+          <w:p>
+            <w:proofErr w:type="spellStart"/>
+            <w:r>
+              <w:t>TEST_operator_div</w:t>
+            </w:r>
+            <w:proofErr w:type="spellEnd"/>
+            <w:r>
+              <w:t>()</w:t>
+            </w:r>
+          </w:p>
+          <w:p>
+            <w:r>
+              <w:t>{</w:t>
+            </w:r>
+          </w:p>
+          <w:p>
+            <w:r>
+              <w:t xml:space="preserve">   Rational r1(1,2);</w:t>
+            </w:r>
+          </w:p>
+          <w:p>
+            <w:r>
+              <w:t xml:space="preserve">   Rational r2(1,3);</w:t>
+            </w:r>
+          </w:p>
+          <w:p>
+            <w:r>
+              <w:t xml:space="preserve">   R1 = r1 / r2;</w:t>
+            </w:r>
+          </w:p>
+          <w:p>
+            <w:r>
+              <w:t xml:space="preserve">   ASSERT_EQ(r1.numerator, 3);</w:t>
+            </w:r>
+          </w:p>
+          <w:p>
+            <w:r>
+              <w:t xml:space="preserve">   ASSERT_EQ(r1.denominator, 2);</w:t>
+            </w:r>
+          </w:p>
+          <w:p>
+            <w:r>
+              <w:t>}</w:t>
+            </w:r>
+          </w:p>
+          <w:p/>
+          <w:p>
+            <w:proofErr w:type="spellStart"/>
+            <w:r>
+              <w:t>TEST_operator_add</w:t>
+            </w:r>
+            <w:proofErr w:type="spellEnd"/>
+            <w:r>
+              <w:t>()</w:t>
+            </w:r>
+          </w:p>
+          <w:p>
+            <w:r>
+              <w:t>{</w:t>
+            </w:r>
+          </w:p>
+          <w:p>
+            <w:r>
+              <w:t xml:space="preserve">   Rational r1(5,1);</w:t>
+            </w:r>
+          </w:p>
+          <w:p>
+            <w:r>
+              <w:t xml:space="preserve">   Rational r2(4,2);</w:t>
+            </w:r>
+          </w:p>
+          <w:p>
+            <w:r>
+              <w:t xml:space="preserve">   R1 = r1 / r2;</w:t>
+            </w:r>
+          </w:p>
+          <w:p>
+            <w:r>
+              <w:t xml:space="preserve">   ASSERT_EQ(r1.numerator, 7);</w:t>
+            </w:r>
+          </w:p>
+          <w:p>
+            <w:r>
+              <w:t xml:space="preserve">   ASSERT_EQ(r1.denominator, 1;</w:t>
+            </w:r>
+          </w:p>
+          <w:p>
+            <w:r>
+              <w:t>}</w:t>
+            </w:r>
+          </w:p>
+          <w:p/>
+          <w:p>
+            <w:proofErr w:type="spellStart"/>
+            <w:r>
+              <w:t>TEST_operator_eq</w:t>
+            </w:r>
+            <w:proofErr w:type="spellEnd"/>
+            <w:r>
+              <w:t>()</w:t>
+            </w:r>
+          </w:p>
+          <w:p>
+            <w:r>
+              <w:t>{</w:t>
+            </w:r>
+          </w:p>
+          <w:p>
+            <w:r>
+              <w:t xml:space="preserve">   Rational r1(5,1);</w:t>
+            </w:r>
+          </w:p>
+          <w:p>
+            <w:r>
+              <w:t xml:space="preserve">   Rational r2(1,1);</w:t>
+            </w:r>
+          </w:p>
+          <w:p>
+            <w:r>
+              <w:t xml:space="preserve">   ASSERT_EQ(r1==r2, false);</w:t>
+            </w:r>
+          </w:p>
+          <w:p>
+            <w:r>
+              <w:t>}</w:t>
+            </w:r>
+          </w:p>
+          <w:p/>
+          <w:p>
+            <w:proofErr w:type="spellStart"/>
+            <w:r>
+              <w:t>TEST_operator_eq</w:t>
+            </w:r>
+            <w:proofErr w:type="spellEnd"/>
+            <w:r>
+              <w:t>()</w:t>
+            </w:r>
+          </w:p>
+          <w:p>
+            <w:r>
+              <w:t>{</w:t>
+            </w:r>
+          </w:p>
+          <w:p>
+            <w:r>
+              <w:t xml:space="preserve">   Rational r1(5,1);</w:t>
+            </w:r>
+          </w:p>
+          <w:p>
+            <w:r>
+              <w:t xml:space="preserve">   Rational r2(</w:t>
+            </w:r>
+            <w:r>
+              <w:t>10</w:t>
+            </w:r>
+            <w:r>
+              <w:t>,</w:t>
+            </w:r>
+            <w:r>
+              <w:t>2</w:t>
+            </w:r>
+            <w:r>
+              <w:t>);</w:t>
+            </w:r>
+          </w:p>
+          <w:p>
+            <w:r>
+              <w:t xml:space="preserve">   ASSERT_EQ(r1==r2, </w:t>
+            </w:r>
+            <w:r>
+              <w:t>true</w:t>
+            </w:r>
+            <w:r>
+              <w:t>);</w:t>
+            </w:r>
+          </w:p>
+          <w:p>
+            <w:r>
+              <w:t>}</w:t>
+            </w:r>
+          </w:p>
           <w:p/>
         </w:tc>
       </w:tr>
@@ -896,7 +5350,7 @@
   <w:abstractNum w:abstractNumId="1">
     <w:nsid w:val="47E3034C"/>
     <w:multiLevelType w:val="hybridMultilevel"/>
-    <w:tmpl w:val="3DA8C6B2"/>
+    <w:tmpl w:val="CB3A144A"/>
     <w:lvl w:ilvl="0" w:tplc="1409000F">
       <w:start w:val="1"/>
       <w:numFmt w:val="decimal"/>

</xml_diff>